<commit_message>
menage de vs studio
</commit_message>
<xml_diff>
--- a/documentation/Alberti.docx
+++ b/documentation/Alberti.docx
@@ -4172,6 +4172,20 @@
         </w:rPr>
         <w:t>Installation</w:t>
       </w:r>
+      <w:ins w:id="0" w:author="Unknown Author" w:date="2021-07-30T21:36:23Z">
+        <w:r>
+          <w:rPr>
+            <w:rFonts w:eastAsia="" w:cs="" w:ascii="Calibri Light" w:hAnsi="Calibri Light" w:asciiTheme="majorHAnsi" w:cstheme="majorBidi" w:eastAsiaTheme="majorEastAsia" w:hAnsiTheme="majorHAnsi"/>
+            <w:bCs/>
+            <w:color w:val="2F5496" w:themeColor="accent1" w:themeShade="bf"/>
+            <w:kern w:val="2"/>
+            <w:sz w:val="26"/>
+            <w:szCs w:val="26"/>
+            <w:lang w:val="fr-CA"/>
+          </w:rPr>
+          <w:t xml:space="preserve"> et configuration du RaspberryPi</w:t>
+        </w:r>
+      </w:ins>
     </w:p>
     <w:p>
       <w:pPr>
@@ -4234,6 +4248,7 @@
         <w:suppressAutoHyphens w:val="true"/>
         <w:rPr>
           <w:rFonts w:ascii="Cousine" w:hAnsi="Cousine"/>
+          <w:del w:id="1" w:author="Unknown Author" w:date="2021-07-30T22:23:52Z"/>
         </w:rPr>
       </w:pPr>
       <w:r>
@@ -4243,6 +4258,142 @@
         </w:rPr>
         <w:t>sudo apt-get upgrade</w:t>
       </w:r>
+    </w:p>
+    <w:p>
+      <w:pPr>
+        <w:pStyle w:val="Normal"/>
+        <w:widowControl/>
+        <w:numPr>
+          <w:ilvl w:val="1"/>
+          <w:numId w:val="1"/>
+        </w:numPr>
+        <w:suppressAutoHyphens w:val="true"/>
+        <w:bidi w:val="0"/>
+        <w:spacing w:lineRule="auto" w:line="240" w:before="0" w:after="0"/>
+        <w:jc w:val="left"/>
+        <w:rPr>
+          <w:rFonts w:ascii="Cousine" w:hAnsi="Cousine"/>
+          <w:del w:id="6" w:author="Unknown Author" w:date="2021-07-30T22:23:52Z"/>
+        </w:rPr>
+      </w:pPr>
+      <w:del w:id="2" w:author="Unknown Author" w:date="2021-07-30T22:23:52Z">
+        <w:r>
+          <w:rPr>
+            <w:lang w:val="fr-CA"/>
+          </w:rPr>
+          <w:delText>Clôner le code source (</w:delText>
+        </w:r>
+      </w:del>
+      <w:hyperlink r:id="rId8">
+        <w:del w:id="3" w:author="Unknown Author" w:date="2021-07-30T22:23:52Z">
+          <w:r>
+            <w:rPr>
+              <w:rStyle w:val="InternetLink"/>
+              <w:rFonts w:eastAsia="" w:eastAsiaTheme="majorEastAsia"/>
+              <w:lang w:val="fr-CA"/>
+            </w:rPr>
+            <w:delText>https://github.com/reblapointe/Alberti</w:delText>
+          </w:r>
+        </w:del>
+      </w:hyperlink>
+      <w:del w:id="4" w:author="Unknown Author" w:date="2021-07-30T22:23:52Z">
+        <w:r>
+          <w:rPr>
+            <w:rStyle w:val="InternetLink"/>
+            <w:rFonts w:eastAsia="" w:eastAsiaTheme="majorEastAsia"/>
+            <w:lang w:val="fr-CA"/>
+          </w:rPr>
+          <w:delText xml:space="preserve">) </w:delText>
+        </w:r>
+      </w:del>
+      <w:del w:id="5" w:author="Unknown Author" w:date="2021-07-30T22:23:52Z">
+        <w:r>
+          <w:rPr>
+            <w:lang w:val="fr-CA"/>
+          </w:rPr>
+          <w:delText>dans /home/pi/alberti</w:delText>
+        </w:r>
+      </w:del>
+    </w:p>
+    <w:p>
+      <w:pPr>
+        <w:pStyle w:val="Normal"/>
+        <w:widowControl/>
+        <w:numPr>
+          <w:ilvl w:val="1"/>
+          <w:numId w:val="1"/>
+        </w:numPr>
+        <w:suppressAutoHyphens w:val="true"/>
+        <w:bidi w:val="0"/>
+        <w:spacing w:lineRule="auto" w:line="240" w:before="0" w:after="0"/>
+        <w:jc w:val="left"/>
+        <w:rPr>
+          <w:rFonts w:ascii="Cousine" w:hAnsi="Cousine"/>
+          <w:del w:id="8" w:author="Unknown Author" w:date="2021-07-30T22:23:52Z"/>
+        </w:rPr>
+      </w:pPr>
+      <w:del w:id="7" w:author="Unknown Author" w:date="2021-07-30T22:23:52Z">
+        <w:r>
+          <w:rPr>
+            <w:rFonts w:ascii="Cousine" w:hAnsi="Cousine"/>
+            <w:lang w:val="fr-CA"/>
+          </w:rPr>
+          <w:delText>mkdir /home/pi/alberti</w:delText>
+        </w:r>
+      </w:del>
+    </w:p>
+    <w:p>
+      <w:pPr>
+        <w:pStyle w:val="Normal"/>
+        <w:widowControl/>
+        <w:numPr>
+          <w:ilvl w:val="1"/>
+          <w:numId w:val="1"/>
+        </w:numPr>
+        <w:suppressAutoHyphens w:val="true"/>
+        <w:bidi w:val="0"/>
+        <w:spacing w:lineRule="auto" w:line="240" w:before="0" w:after="0"/>
+        <w:jc w:val="left"/>
+        <w:rPr>
+          <w:rFonts w:ascii="Cousine" w:hAnsi="Cousine"/>
+          <w:del w:id="10" w:author="Unknown Author" w:date="2021-07-30T22:23:52Z"/>
+        </w:rPr>
+      </w:pPr>
+      <w:del w:id="9" w:author="Unknown Author" w:date="2021-07-30T22:23:52Z">
+        <w:r>
+          <w:rPr>
+            <w:rFonts w:ascii="Cousine" w:hAnsi="Cousine"/>
+            <w:lang w:val="fr-CA"/>
+          </w:rPr>
+          <w:delText>cd /home/pi/alberti</w:delText>
+        </w:r>
+      </w:del>
+    </w:p>
+    <w:p>
+      <w:pPr>
+        <w:pStyle w:val="Normal"/>
+        <w:widowControl/>
+        <w:numPr>
+          <w:ilvl w:val="1"/>
+          <w:numId w:val="1"/>
+        </w:numPr>
+        <w:suppressAutoHyphens w:val="true"/>
+        <w:bidi w:val="0"/>
+        <w:spacing w:lineRule="auto" w:line="240" w:before="0" w:after="0"/>
+        <w:jc w:val="left"/>
+        <w:rPr>
+          <w:rFonts w:ascii="Cousine" w:hAnsi="Cousine"/>
+        </w:rPr>
+      </w:pPr>
+      <w:del w:id="11" w:author="Unknown Author" w:date="2021-07-30T22:23:52Z">
+        <w:r>
+          <w:rPr>
+            <w:rFonts w:ascii="Cousine" w:hAnsi="Cousine"/>
+            <w:lang w:val="fr-CA"/>
+          </w:rPr>
+          <w:delText>git clone https://github.com/reblapointe/Alberti</w:delText>
+        </w:r>
+      </w:del>
     </w:p>
     <w:p>
       <w:pPr>
@@ -4260,9 +4411,841 @@
         <w:rPr>
           <w:lang w:val="fr-CA"/>
         </w:rPr>
-        <w:t>Clôner le code source (</w:t>
-      </w:r>
-      <w:hyperlink r:id="rId8">
+        <w:t>Activer l’interface I2C</w:t>
+      </w:r>
+    </w:p>
+    <w:p>
+      <w:pPr>
+        <w:pStyle w:val="Normal"/>
+        <w:numPr>
+          <w:ilvl w:val="1"/>
+          <w:numId w:val="1"/>
+        </w:numPr>
+        <w:suppressAutoHyphens w:val="true"/>
+        <w:rPr>
+          <w:rFonts w:ascii="Cousine" w:hAnsi="Cousine"/>
+        </w:rPr>
+      </w:pPr>
+      <w:r>
+        <w:rPr>
+          <w:rFonts w:ascii="Cousine" w:hAnsi="Cousine"/>
+          <w:lang w:val="fr-CA"/>
+        </w:rPr>
+        <w:t>sudo apt-get install -y python-smbus</w:t>
+      </w:r>
+    </w:p>
+    <w:p>
+      <w:pPr>
+        <w:pStyle w:val="Normal"/>
+        <w:numPr>
+          <w:ilvl w:val="1"/>
+          <w:numId w:val="1"/>
+        </w:numPr>
+        <w:suppressAutoHyphens w:val="true"/>
+        <w:rPr>
+          <w:rFonts w:ascii="Cousine" w:hAnsi="Cousine"/>
+        </w:rPr>
+      </w:pPr>
+      <w:r>
+        <w:rPr>
+          <w:rFonts w:ascii="Cousine" w:hAnsi="Cousine"/>
+          <w:lang w:val="fr-CA"/>
+        </w:rPr>
+        <w:t>sudo apt-get install -y i2c-tools</w:t>
+      </w:r>
+    </w:p>
+    <w:p>
+      <w:pPr>
+        <w:pStyle w:val="Normal"/>
+        <w:numPr>
+          <w:ilvl w:val="1"/>
+          <w:numId w:val="1"/>
+        </w:numPr>
+        <w:suppressAutoHyphens w:val="true"/>
+        <w:rPr>
+          <w:rFonts w:ascii="Cousine" w:hAnsi="Cousine"/>
+        </w:rPr>
+      </w:pPr>
+      <w:r>
+        <w:rPr>
+          <w:rFonts w:ascii="Cousine" w:hAnsi="Cousine"/>
+          <w:lang w:val="fr-CA"/>
+        </w:rPr>
+        <w:t>sudo raspi-config</w:t>
+      </w:r>
+    </w:p>
+    <w:p>
+      <w:pPr>
+        <w:pStyle w:val="Normal"/>
+        <w:numPr>
+          <w:ilvl w:val="2"/>
+          <w:numId w:val="1"/>
+        </w:numPr>
+        <w:suppressAutoHyphens w:val="true"/>
+        <w:rPr>
+          <w:lang w:val="fr-CA"/>
+          <w:ins w:id="12" w:author="Unknown Author" w:date="2021-07-30T22:23:56Z"/>
+        </w:rPr>
+      </w:pPr>
+      <w:r>
+        <w:rPr>
+          <w:lang w:val="fr-CA"/>
+        </w:rPr>
+        <w:t>Dans Interfacing options, activer I2C (et SSH)</w:t>
+      </w:r>
+    </w:p>
+    <w:p>
+      <w:pPr>
+        <w:pStyle w:val="Normal"/>
+        <w:numPr>
+          <w:ilvl w:val="0"/>
+          <w:numId w:val="1"/>
+        </w:numPr>
+        <w:suppressAutoHyphens w:val="true"/>
+        <w:rPr>
+          <w:lang w:val="fr-CA"/>
+          <w:ins w:id="17" w:author="Unknown Author" w:date="2021-07-30T22:23:56Z"/>
+        </w:rPr>
+      </w:pPr>
+      <w:ins w:id="13" w:author="Unknown Author" w:date="2021-07-30T22:23:56Z">
+        <w:r>
+          <w:rPr>
+            <w:lang w:val="fr-CA"/>
+          </w:rPr>
+          <w:t>Clôner le code source (</w:t>
+        </w:r>
+      </w:ins>
+      <w:hyperlink r:id="rId9">
+        <w:ins w:id="14" w:author="Unknown Author" w:date="2021-07-30T22:23:56Z">
+          <w:r>
+            <w:rPr>
+              <w:rStyle w:val="InternetLink"/>
+              <w:rFonts w:eastAsia="" w:eastAsiaTheme="majorEastAsia"/>
+              <w:lang w:val="fr-CA"/>
+            </w:rPr>
+            <w:t>https://github.com/reblapointe/Alberti</w:t>
+          </w:r>
+        </w:ins>
+      </w:hyperlink>
+      <w:ins w:id="15" w:author="Unknown Author" w:date="2021-07-30T22:23:56Z">
+        <w:r>
+          <w:rPr>
+            <w:rStyle w:val="InternetLink"/>
+            <w:rFonts w:eastAsia="" w:eastAsiaTheme="majorEastAsia"/>
+            <w:lang w:val="fr-CA"/>
+          </w:rPr>
+          <w:t xml:space="preserve">) </w:t>
+        </w:r>
+      </w:ins>
+      <w:ins w:id="16" w:author="Unknown Author" w:date="2021-07-30T22:23:56Z">
+        <w:r>
+          <w:rPr>
+            <w:lang w:val="fr-CA"/>
+          </w:rPr>
+          <w:t>dans /home/pi/alberti</w:t>
+        </w:r>
+      </w:ins>
+    </w:p>
+    <w:p>
+      <w:pPr>
+        <w:pStyle w:val="Normal"/>
+        <w:numPr>
+          <w:ilvl w:val="1"/>
+          <w:numId w:val="1"/>
+        </w:numPr>
+        <w:suppressAutoHyphens w:val="true"/>
+        <w:rPr>
+          <w:rFonts w:ascii="Cousine" w:hAnsi="Cousine"/>
+          <w:ins w:id="19" w:author="Unknown Author" w:date="2021-07-30T22:23:56Z"/>
+        </w:rPr>
+      </w:pPr>
+      <w:ins w:id="18" w:author="Unknown Author" w:date="2021-07-30T22:23:56Z">
+        <w:r>
+          <w:rPr>
+            <w:rFonts w:ascii="Cousine" w:hAnsi="Cousine"/>
+            <w:lang w:val="fr-CA"/>
+          </w:rPr>
+          <w:t>mkdir /home/pi</w:t>
+        </w:r>
+      </w:ins>
+    </w:p>
+    <w:p>
+      <w:pPr>
+        <w:pStyle w:val="Normal"/>
+        <w:numPr>
+          <w:ilvl w:val="1"/>
+          <w:numId w:val="1"/>
+        </w:numPr>
+        <w:suppressAutoHyphens w:val="true"/>
+        <w:rPr>
+          <w:rFonts w:ascii="Cousine" w:hAnsi="Cousine"/>
+          <w:ins w:id="21" w:author="Unknown Author" w:date="2021-07-30T22:23:56Z"/>
+        </w:rPr>
+      </w:pPr>
+      <w:ins w:id="20" w:author="Unknown Author" w:date="2021-07-30T22:23:56Z">
+        <w:r>
+          <w:rPr>
+            <w:rFonts w:ascii="Cousine" w:hAnsi="Cousine"/>
+            <w:lang w:val="fr-CA"/>
+          </w:rPr>
+          <w:t>cd /home/pi</w:t>
+        </w:r>
+      </w:ins>
+    </w:p>
+    <w:p>
+      <w:pPr>
+        <w:pStyle w:val="Normal"/>
+        <w:numPr>
+          <w:ilvl w:val="2"/>
+          <w:numId w:val="1"/>
+        </w:numPr>
+        <w:suppressAutoHyphens w:val="true"/>
+        <w:rPr>
+          <w:lang w:val="fr-CA"/>
+        </w:rPr>
+      </w:pPr>
+      <w:ins w:id="22" w:author="Unknown Author" w:date="2021-07-30T22:23:56Z">
+        <w:r>
+          <w:rPr>
+            <w:rFonts w:ascii="Cousine" w:hAnsi="Cousine"/>
+            <w:lang w:val="fr-CA"/>
+          </w:rPr>
+          <w:t>git clone https://github.com/reblapointe/Alberti</w:t>
+        </w:r>
+      </w:ins>
+    </w:p>
+    <w:p>
+      <w:pPr>
+        <w:pStyle w:val="ListParagraph"/>
+        <w:numPr>
+          <w:ilvl w:val="0"/>
+          <w:numId w:val="1"/>
+        </w:numPr>
+        <w:suppressAutoHyphens w:val="true"/>
+        <w:rPr>
+          <w:lang w:val="fr-CA"/>
+        </w:rPr>
+      </w:pPr>
+      <w:r>
+        <w:rPr>
+          <w:lang w:val="fr-CA"/>
+        </w:rPr>
+        <w:t xml:space="preserve">Installer les paquets python nécessaires </w:t>
+      </w:r>
+    </w:p>
+    <w:p>
+      <w:pPr>
+        <w:pStyle w:val="ListParagraph"/>
+        <w:numPr>
+          <w:ilvl w:val="1"/>
+          <w:numId w:val="1"/>
+        </w:numPr>
+        <w:suppressAutoHyphens w:val="true"/>
+        <w:rPr>
+          <w:lang w:val="fr-CA"/>
+        </w:rPr>
+      </w:pPr>
+      <w:r>
+        <w:rPr>
+          <w:rFonts w:ascii="Cousine" w:hAnsi="Cousine"/>
+          <w:lang w:val="fr-CA"/>
+        </w:rPr>
+        <w:t>pip3 install -r requirements.txt</w:t>
+      </w:r>
+    </w:p>
+    <w:p>
+      <w:pPr>
+        <w:pStyle w:val="ListParagraph"/>
+        <w:numPr>
+          <w:ilvl w:val="0"/>
+          <w:numId w:val="1"/>
+        </w:numPr>
+        <w:suppressAutoHyphens w:val="true"/>
+        <w:rPr>
+          <w:lang w:val="fr-CA"/>
+        </w:rPr>
+      </w:pPr>
+      <w:r>
+        <w:rPr>
+          <w:lang w:val="fr-CA"/>
+        </w:rPr>
+        <w:t xml:space="preserve">Placer le script de démarage launcherAlberti.sh dans /etc/init.d et le rendre exécutable </w:t>
+      </w:r>
+    </w:p>
+    <w:p>
+      <w:pPr>
+        <w:pStyle w:val="ListParagraph"/>
+        <w:numPr>
+          <w:ilvl w:val="1"/>
+          <w:numId w:val="1"/>
+        </w:numPr>
+        <w:suppressAutoHyphens w:val="true"/>
+        <w:rPr>
+          <w:rFonts w:ascii="Cousine" w:hAnsi="Cousine"/>
+        </w:rPr>
+      </w:pPr>
+      <w:r>
+        <w:rPr>
+          <w:rFonts w:ascii="Cousine" w:hAnsi="Cousine"/>
+          <w:lang w:val="fr-CA"/>
+        </w:rPr>
+        <w:t>sudo mv /home/pi/</w:t>
+      </w:r>
+      <w:ins w:id="23" w:author="Unknown Author" w:date="2021-07-30T22:39:06Z">
+        <w:r>
+          <w:rPr>
+            <w:rFonts w:ascii="Cousine" w:hAnsi="Cousine"/>
+            <w:lang w:val="fr-CA"/>
+          </w:rPr>
+          <w:t>Al</w:t>
+        </w:r>
+      </w:ins>
+      <w:del w:id="24" w:author="Unknown Author" w:date="2021-07-30T22:39:06Z">
+        <w:r>
+          <w:rPr>
+            <w:rFonts w:ascii="Cousine" w:hAnsi="Cousine"/>
+            <w:lang w:val="fr-CA"/>
+          </w:rPr>
+          <w:delText>al</w:delText>
+        </w:r>
+      </w:del>
+      <w:r>
+        <w:rPr>
+          <w:rFonts w:ascii="Cousine" w:hAnsi="Cousine"/>
+          <w:lang w:val="fr-CA"/>
+        </w:rPr>
+        <w:t>berti/launcherAlberti.sh</w:t>
+      </w:r>
+      <w:ins w:id="25" w:author="Unknown Author" w:date="2021-07-30T22:40:32Z">
+        <w:r>
+          <w:rPr>
+            <w:rFonts w:ascii="Cousine" w:hAnsi="Cousine"/>
+            <w:lang w:val="fr-CA"/>
+          </w:rPr>
+          <w:t xml:space="preserve"> /</w:t>
+        </w:r>
+      </w:ins>
+      <w:ins w:id="26" w:author="Unknown Author" w:date="2021-07-30T22:40:32Z">
+        <w:r>
+          <w:rPr>
+            <w:rFonts w:ascii="Cousine" w:hAnsi="Cousine"/>
+            <w:lang w:val="fr-CA"/>
+          </w:rPr>
+          <w:t>etc/init.d/</w:t>
+        </w:r>
+      </w:ins>
+    </w:p>
+    <w:p>
+      <w:pPr>
+        <w:pStyle w:val="ListParagraph"/>
+        <w:numPr>
+          <w:ilvl w:val="1"/>
+          <w:numId w:val="1"/>
+        </w:numPr>
+        <w:suppressAutoHyphens w:val="true"/>
+        <w:rPr>
+          <w:rFonts w:ascii="Cousine" w:hAnsi="Cousine"/>
+        </w:rPr>
+      </w:pPr>
+      <w:r>
+        <w:rPr>
+          <w:rFonts w:ascii="Cousine" w:hAnsi="Cousine"/>
+          <w:lang w:val="fr-CA"/>
+        </w:rPr>
+        <w:t>sudo chmod a+x /etc/init.d/launcherAlberti.sh</w:t>
+      </w:r>
+    </w:p>
+    <w:p>
+      <w:pPr>
+        <w:pStyle w:val="ListParagraph"/>
+        <w:numPr>
+          <w:ilvl w:val="0"/>
+          <w:numId w:val="1"/>
+        </w:numPr>
+        <w:suppressAutoHyphens w:val="true"/>
+        <w:rPr>
+          <w:lang w:val="fr-CA"/>
+        </w:rPr>
+      </w:pPr>
+      <w:r>
+        <w:rPr>
+          <w:lang w:val="fr-CA"/>
+        </w:rPr>
+        <w:t>Redémarrer</w:t>
+      </w:r>
+    </w:p>
+    <w:p>
+      <w:pPr>
+        <w:pStyle w:val="ListParagraph"/>
+        <w:numPr>
+          <w:ilvl w:val="1"/>
+          <w:numId w:val="1"/>
+        </w:numPr>
+        <w:suppressAutoHyphens w:val="true"/>
+        <w:rPr>
+          <w:rFonts w:ascii="Cousine" w:hAnsi="Cousine"/>
+        </w:rPr>
+      </w:pPr>
+      <w:r>
+        <w:rPr>
+          <w:rFonts w:ascii="Cousine" w:hAnsi="Cousine"/>
+          <w:lang w:val="fr-CA"/>
+        </w:rPr>
+        <w:t>sudo reboot</w:t>
+      </w:r>
+    </w:p>
+    <w:p>
+      <w:pPr>
+        <w:pStyle w:val="ListParagraph"/>
+        <w:numPr>
+          <w:ilvl w:val="0"/>
+          <w:numId w:val="1"/>
+        </w:numPr>
+        <w:suppressAutoHyphens w:val="true"/>
+        <w:rPr>
+          <w:rFonts w:ascii="Century Gothic" w:hAnsi="Century Gothic" w:eastAsia="Times New Roman" w:cs="Times New Roman"/>
+          <w:sz w:val="20"/>
+          <w:szCs w:val="24"/>
+          <w:lang w:val="fr-CA"/>
+        </w:rPr>
+      </w:pPr>
+      <w:r>
+        <w:rPr>
+          <w:rFonts w:eastAsia="Times New Roman" w:cs="Times New Roman"/>
+          <w:sz w:val="20"/>
+          <w:szCs w:val="24"/>
+          <w:lang w:val="fr-CA"/>
+        </w:rPr>
+        <w:t>Noter les adresses de l’afficheur LCD et du potentiomètre</w:t>
+      </w:r>
+    </w:p>
+    <w:p>
+      <w:pPr>
+        <w:pStyle w:val="ListParagraph"/>
+        <w:numPr>
+          <w:ilvl w:val="1"/>
+          <w:numId w:val="1"/>
+        </w:numPr>
+        <w:suppressAutoHyphens w:val="true"/>
+        <w:rPr>
+          <w:rFonts w:ascii="Cousine" w:hAnsi="Cousine" w:eastAsia="Times New Roman" w:cs="Times New Roman"/>
+          <w:sz w:val="20"/>
+          <w:szCs w:val="24"/>
+          <w:lang w:val="fr-CA"/>
+        </w:rPr>
+      </w:pPr>
+      <w:r>
+        <w:rPr>
+          <w:rFonts w:eastAsia="Times New Roman" w:cs="Times New Roman" w:ascii="Cousine" w:hAnsi="Cousine"/>
+          <w:sz w:val="20"/>
+          <w:szCs w:val="24"/>
+          <w:lang w:val="fr-CA"/>
+        </w:rPr>
+        <w:t>sudo i2cdetect -y 1</w:t>
+      </w:r>
+    </w:p>
+    <w:p>
+      <w:pPr>
+        <w:pStyle w:val="ListParagraph"/>
+        <w:numPr>
+          <w:ilvl w:val="0"/>
+          <w:numId w:val="1"/>
+        </w:numPr>
+        <w:suppressAutoHyphens w:val="true"/>
+        <w:rPr>
+          <w:rFonts w:ascii="Century Gothic" w:hAnsi="Century Gothic" w:eastAsia="Times New Roman" w:cs="Times New Roman"/>
+          <w:sz w:val="20"/>
+          <w:szCs w:val="24"/>
+          <w:lang w:val="fr-CA"/>
+        </w:rPr>
+      </w:pPr>
+      <w:r>
+        <w:rPr>
+          <w:rFonts w:eastAsia="Times New Roman" w:cs="Times New Roman"/>
+          <w:sz w:val="20"/>
+          <w:szCs w:val="24"/>
+          <w:lang w:val="fr-CA"/>
+        </w:rPr>
+        <w:t>Définir les adresses i2c et gpio pour correspondre au système :</w:t>
+      </w:r>
+    </w:p>
+    <w:p>
+      <w:pPr>
+        <w:pStyle w:val="ListParagraph"/>
+        <w:numPr>
+          <w:ilvl w:val="1"/>
+          <w:numId w:val="1"/>
+        </w:numPr>
+        <w:suppressAutoHyphens w:val="true"/>
+        <w:rPr>
+          <w:rFonts w:ascii="Century Gothic" w:hAnsi="Century Gothic" w:eastAsia="Times New Roman" w:cs="Times New Roman"/>
+          <w:sz w:val="20"/>
+          <w:szCs w:val="24"/>
+          <w:lang w:val="fr-CA"/>
+        </w:rPr>
+      </w:pPr>
+      <w:r>
+        <w:rPr>
+          <w:rFonts w:eastAsia="Times New Roman" w:cs="Times New Roman"/>
+          <w:sz w:val="20"/>
+          <w:szCs w:val="24"/>
+          <w:lang w:val="fr-CA"/>
+        </w:rPr>
+        <w:t>Dans deviceAddresses.py définir les valeurs pour</w:t>
+      </w:r>
+    </w:p>
+    <w:p>
+      <w:pPr>
+        <w:pStyle w:val="ListParagraph"/>
+        <w:numPr>
+          <w:ilvl w:val="2"/>
+          <w:numId w:val="1"/>
+        </w:numPr>
+        <w:suppressAutoHyphens w:val="true"/>
+        <w:rPr>
+          <w:rFonts w:ascii="Century Gothic" w:hAnsi="Century Gothic" w:eastAsia="Times New Roman" w:cs="Times New Roman"/>
+          <w:sz w:val="20"/>
+          <w:szCs w:val="24"/>
+          <w:lang w:val="fr-CA"/>
+        </w:rPr>
+      </w:pPr>
+      <w:r>
+        <w:rPr>
+          <w:rFonts w:eastAsia="Times New Roman" w:cs="Times New Roman"/>
+          <w:sz w:val="20"/>
+          <w:szCs w:val="24"/>
+          <w:lang w:val="fr-CA"/>
+        </w:rPr>
+        <w:t>L’écran LCD (LCD_ADDRESS)</w:t>
+      </w:r>
+    </w:p>
+    <w:p>
+      <w:pPr>
+        <w:pStyle w:val="ListParagraph"/>
+        <w:numPr>
+          <w:ilvl w:val="2"/>
+          <w:numId w:val="1"/>
+        </w:numPr>
+        <w:suppressAutoHyphens w:val="true"/>
+        <w:rPr>
+          <w:rFonts w:ascii="Century Gothic" w:hAnsi="Century Gothic" w:eastAsia="Times New Roman" w:cs="Times New Roman"/>
+          <w:sz w:val="20"/>
+          <w:szCs w:val="24"/>
+          <w:lang w:val="fr-CA"/>
+        </w:rPr>
+      </w:pPr>
+      <w:r>
+        <w:rPr>
+          <w:rFonts w:eastAsia="Times New Roman" w:cs="Times New Roman"/>
+          <w:sz w:val="20"/>
+          <w:szCs w:val="24"/>
+          <w:lang w:val="fr-CA"/>
+        </w:rPr>
+        <w:t>Le potentiomètre (POT_ADDRESS)</w:t>
+      </w:r>
+    </w:p>
+    <w:p>
+      <w:pPr>
+        <w:pStyle w:val="ListParagraph"/>
+        <w:numPr>
+          <w:ilvl w:val="2"/>
+          <w:numId w:val="1"/>
+        </w:numPr>
+        <w:suppressAutoHyphens w:val="true"/>
+        <w:rPr>
+          <w:rFonts w:ascii="Century Gothic" w:hAnsi="Century Gothic" w:eastAsia="Times New Roman" w:cs="Times New Roman"/>
+          <w:sz w:val="20"/>
+          <w:szCs w:val="24"/>
+          <w:lang w:val="fr-CA"/>
+        </w:rPr>
+      </w:pPr>
+      <w:r>
+        <w:rPr>
+          <w:rFonts w:eastAsia="Times New Roman" w:cs="Times New Roman"/>
+          <w:sz w:val="20"/>
+          <w:szCs w:val="24"/>
+          <w:lang w:val="fr-CA"/>
+        </w:rPr>
+        <w:t>Le boutons gauche (LEFT_BUTTON_GPIO)</w:t>
+      </w:r>
+    </w:p>
+    <w:p>
+      <w:pPr>
+        <w:pStyle w:val="ListParagraph"/>
+        <w:numPr>
+          <w:ilvl w:val="2"/>
+          <w:numId w:val="1"/>
+        </w:numPr>
+        <w:suppressAutoHyphens w:val="true"/>
+        <w:rPr>
+          <w:rFonts w:ascii="Century Gothic" w:hAnsi="Century Gothic" w:eastAsia="Times New Roman" w:cs="Times New Roman"/>
+          <w:sz w:val="20"/>
+          <w:szCs w:val="24"/>
+          <w:lang w:val="fr-CA"/>
+        </w:rPr>
+      </w:pPr>
+      <w:r>
+        <w:rPr>
+          <w:rFonts w:eastAsia="Times New Roman" w:cs="Times New Roman"/>
+          <w:sz w:val="20"/>
+          <w:szCs w:val="24"/>
+          <w:lang w:val="fr-CA"/>
+        </w:rPr>
+        <w:t>Le bouton droite (RIGHT_BUTTON_GPIO)</w:t>
+      </w:r>
+    </w:p>
+    <w:p>
+      <w:pPr>
+        <w:pStyle w:val="ListParagraph"/>
+        <w:numPr>
+          <w:ilvl w:val="2"/>
+          <w:numId w:val="1"/>
+        </w:numPr>
+        <w:suppressAutoHyphens w:val="true"/>
+        <w:rPr>
+          <w:rFonts w:ascii="Century Gothic" w:hAnsi="Century Gothic" w:eastAsia="Times New Roman" w:cs="Times New Roman"/>
+          <w:sz w:val="20"/>
+          <w:szCs w:val="24"/>
+          <w:lang w:val="fr-CA"/>
+        </w:rPr>
+      </w:pPr>
+      <w:r>
+        <w:rPr>
+          <w:rFonts w:eastAsia="Times New Roman" w:cs="Times New Roman"/>
+          <w:sz w:val="20"/>
+          <w:szCs w:val="24"/>
+          <w:lang w:val="fr-CA"/>
+        </w:rPr>
+        <w:t>Le bouton de fermeture (SHUTDOWN_BUTTON_GPIO)</w:t>
+      </w:r>
+    </w:p>
+    <w:p>
+      <w:pPr>
+        <w:pStyle w:val="ListParagraph"/>
+        <w:numPr>
+          <w:ilvl w:val="0"/>
+          <w:numId w:val="1"/>
+        </w:numPr>
+        <w:suppressAutoHyphens w:val="true"/>
+        <w:rPr>
+          <w:rFonts w:ascii="Century Gothic" w:hAnsi="Century Gothic" w:eastAsia="Times New Roman" w:cs="Times New Roman"/>
+          <w:sz w:val="20"/>
+          <w:szCs w:val="24"/>
+          <w:lang w:val="fr-CA"/>
+        </w:rPr>
+      </w:pPr>
+      <w:r>
+        <w:rPr>
+          <w:rFonts w:eastAsia="Times New Roman" w:cs="Times New Roman"/>
+          <w:sz w:val="20"/>
+          <w:szCs w:val="24"/>
+          <w:lang w:val="fr-CA"/>
+        </w:rPr>
+        <w:t>Démarrer un service MQTT</w:t>
+      </w:r>
+    </w:p>
+    <w:p>
+      <w:pPr>
+        <w:pStyle w:val="ListParagraph"/>
+        <w:numPr>
+          <w:ilvl w:val="1"/>
+          <w:numId w:val="1"/>
+        </w:numPr>
+        <w:suppressAutoHyphens w:val="true"/>
+        <w:rPr>
+          <w:rFonts w:ascii="Century Gothic" w:hAnsi="Century Gothic" w:eastAsia="Times New Roman" w:cs="Times New Roman"/>
+          <w:sz w:val="20"/>
+          <w:szCs w:val="24"/>
+          <w:lang w:val="fr-CA"/>
+        </w:rPr>
+      </w:pPr>
+      <w:r>
+        <w:rPr>
+          <w:rFonts w:eastAsia="Times New Roman" w:cs="Times New Roman"/>
+          <w:sz w:val="20"/>
+          <w:szCs w:val="24"/>
+          <w:lang w:val="fr-CA"/>
+        </w:rPr>
+        <w:t>Le service MQTT peut rouler sur le Pi en question, sur un autre ordinateur ou un service en ligne. Pour démarrer un serveur Mosquitto sur le Pi:</w:t>
+      </w:r>
+    </w:p>
+    <w:p>
+      <w:pPr>
+        <w:pStyle w:val="ListParagraph"/>
+        <w:numPr>
+          <w:ilvl w:val="2"/>
+          <w:numId w:val="1"/>
+        </w:numPr>
+        <w:suppressAutoHyphens w:val="true"/>
+        <w:rPr>
+          <w:rFonts w:ascii="Cousine" w:hAnsi="Cousine" w:eastAsia="Times New Roman" w:cs="Times New Roman"/>
+          <w:sz w:val="20"/>
+          <w:szCs w:val="24"/>
+          <w:lang w:val="fr-CA"/>
+        </w:rPr>
+      </w:pPr>
+      <w:r>
+        <w:rPr>
+          <w:rFonts w:eastAsia="Times New Roman" w:cs="Times New Roman" w:ascii="Cousine" w:hAnsi="Cousine"/>
+          <w:sz w:val="20"/>
+          <w:szCs w:val="24"/>
+          <w:lang w:val="fr-CA"/>
+        </w:rPr>
+        <w:t>sudo apt install -y mosquitto mosquitto-clients</w:t>
+      </w:r>
+    </w:p>
+    <w:p>
+      <w:pPr>
+        <w:pStyle w:val="ListParagraph"/>
+        <w:numPr>
+          <w:ilvl w:val="2"/>
+          <w:numId w:val="1"/>
+        </w:numPr>
+        <w:suppressAutoHyphens w:val="true"/>
+        <w:rPr>
+          <w:rFonts w:ascii="Cousine" w:hAnsi="Cousine" w:eastAsia="Times New Roman" w:cs="Times New Roman"/>
+          <w:sz w:val="20"/>
+          <w:szCs w:val="24"/>
+          <w:lang w:val="fr-CA"/>
+        </w:rPr>
+      </w:pPr>
+      <w:r>
+        <w:rPr>
+          <w:rFonts w:eastAsia="Times New Roman" w:cs="Times New Roman" w:ascii="Cousine" w:hAnsi="Cousine"/>
+          <w:sz w:val="20"/>
+          <w:szCs w:val="24"/>
+          <w:lang w:val="fr-CA"/>
+        </w:rPr>
+        <w:t>sudo systemctl enable mosquitto.service</w:t>
+      </w:r>
+    </w:p>
+    <w:p>
+      <w:pPr>
+        <w:pStyle w:val="ListParagraph"/>
+        <w:numPr>
+          <w:ilvl w:val="1"/>
+          <w:numId w:val="1"/>
+        </w:numPr>
+        <w:suppressAutoHyphens w:val="true"/>
+        <w:rPr>
+          <w:rFonts w:ascii="Century Gothic" w:hAnsi="Century Gothic" w:eastAsia="Times New Roman" w:cs="Times New Roman"/>
+          <w:sz w:val="20"/>
+          <w:szCs w:val="24"/>
+          <w:lang w:val="fr-CA"/>
+        </w:rPr>
+      </w:pPr>
+      <w:r>
+        <w:rPr>
+          <w:rFonts w:eastAsia="Times New Roman" w:cs="Times New Roman"/>
+          <w:sz w:val="20"/>
+          <w:szCs w:val="24"/>
+          <w:lang w:val="fr-CA"/>
+        </w:rPr>
+        <w:t>Dans deviceAddresses.py définir les valeurs pour</w:t>
+      </w:r>
+    </w:p>
+    <w:p>
+      <w:pPr>
+        <w:pStyle w:val="ListParagraph"/>
+        <w:numPr>
+          <w:ilvl w:val="2"/>
+          <w:numId w:val="1"/>
+        </w:numPr>
+        <w:suppressAutoHyphens w:val="true"/>
+        <w:rPr>
+          <w:rFonts w:ascii="Century Gothic" w:hAnsi="Century Gothic" w:eastAsia="Times New Roman" w:cs="Times New Roman"/>
+          <w:sz w:val="20"/>
+          <w:szCs w:val="24"/>
+          <w:lang w:val="fr-CA"/>
+        </w:rPr>
+      </w:pPr>
+      <w:r>
+        <w:rPr>
+          <w:rFonts w:eastAsia="Times New Roman" w:cs="Times New Roman"/>
+          <w:sz w:val="20"/>
+          <w:szCs w:val="24"/>
+          <w:lang w:val="fr-CA"/>
+        </w:rPr>
+        <w:t>L’adresse IP ou le domaine du serveur MQTT (MQTT_BROKER)</w:t>
+      </w:r>
+    </w:p>
+    <w:p>
+      <w:pPr>
+        <w:pStyle w:val="ListParagraph"/>
+        <w:numPr>
+          <w:ilvl w:val="2"/>
+          <w:numId w:val="1"/>
+        </w:numPr>
+        <w:suppressAutoHyphens w:val="true"/>
+        <w:rPr>
+          <w:rFonts w:ascii="Century Gothic" w:hAnsi="Century Gothic" w:eastAsia="Times New Roman" w:cs="Times New Roman"/>
+          <w:sz w:val="20"/>
+          <w:szCs w:val="24"/>
+          <w:lang w:val="fr-CA"/>
+        </w:rPr>
+      </w:pPr>
+      <w:r>
+        <w:rPr>
+          <w:rFonts w:eastAsia="Times New Roman" w:cs="Times New Roman"/>
+          <w:sz w:val="20"/>
+          <w:szCs w:val="24"/>
+          <w:lang w:val="fr-CA"/>
+        </w:rPr>
+        <w:t>Le port (MQTT_PORT)</w:t>
+      </w:r>
+    </w:p>
+    <w:p>
+      <w:pPr>
+        <w:pStyle w:val="ListParagraph"/>
+        <w:suppressAutoHyphens w:val="true"/>
+        <w:ind w:left="720" w:hanging="0"/>
+        <w:rPr>
+          <w:rFonts w:ascii="Century Gothic" w:hAnsi="Century Gothic" w:eastAsia="Times New Roman" w:cs="Times New Roman"/>
+          <w:sz w:val="20"/>
+          <w:szCs w:val="24"/>
+          <w:lang w:val="fr-CA"/>
+        </w:rPr>
+      </w:pPr>
+      <w:r>
+        <w:rPr>
+          <w:rFonts w:eastAsia="Times New Roman" w:cs="Times New Roman"/>
+          <w:sz w:val="20"/>
+          <w:szCs w:val="24"/>
+          <w:lang w:val="fr-CA"/>
+        </w:rPr>
+      </w:r>
+      <w:r>
+        <w:br w:type="page"/>
+      </w:r>
+    </w:p>
+    <w:p>
+      <w:pPr>
+        <w:pStyle w:val="Heading1"/>
+        <w:spacing w:before="280" w:after="280"/>
+        <w:ind w:left="0" w:hanging="0"/>
+        <w:rPr/>
+      </w:pPr>
+      <w:bookmarkStart w:id="14" w:name="_Toc71020927"/>
+      <w:r>
+        <w:rPr/>
+        <w:t>Sources</w:t>
+      </w:r>
+      <w:bookmarkEnd w:id="14"/>
+    </w:p>
+    <w:p>
+      <w:pPr>
+        <w:pStyle w:val="Normal"/>
+        <w:rPr>
+          <w:lang w:val="fr-CA"/>
+        </w:rPr>
+      </w:pPr>
+      <w:r>
+        <w:rPr>
+          <w:lang w:val="fr-CA"/>
+        </w:rPr>
+        <w:t xml:space="preserve">Code source Python </w:t>
+      </w:r>
+      <w:hyperlink r:id="rId10">
         <w:r>
           <w:rPr>
             <w:rStyle w:val="InternetLink"/>
@@ -4272,777 +5255,6 @@
           <w:t>https://github.com/reblapointe/Alberti</w:t>
         </w:r>
       </w:hyperlink>
-      <w:r>
-        <w:rPr>
-          <w:rStyle w:val="InternetLink"/>
-          <w:rFonts w:eastAsia="" w:eastAsiaTheme="majorEastAsia"/>
-          <w:lang w:val="fr-CA"/>
-        </w:rPr>
-        <w:t xml:space="preserve">) </w:t>
-      </w:r>
-      <w:r>
-        <w:rPr>
-          <w:lang w:val="fr-CA"/>
-        </w:rPr>
-        <w:t>dans /home/pi/alberti</w:t>
-      </w:r>
-    </w:p>
-    <w:p>
-      <w:pPr>
-        <w:pStyle w:val="Normal"/>
-        <w:numPr>
-          <w:ilvl w:val="1"/>
-          <w:numId w:val="1"/>
-        </w:numPr>
-        <w:suppressAutoHyphens w:val="true"/>
-        <w:rPr>
-          <w:rFonts w:ascii="Cousine" w:hAnsi="Cousine"/>
-        </w:rPr>
-      </w:pPr>
-      <w:r>
-        <w:rPr>
-          <w:rFonts w:ascii="Cousine" w:hAnsi="Cousine"/>
-          <w:lang w:val="fr-CA"/>
-        </w:rPr>
-        <w:t>mkdir /home/pi/alberti</w:t>
-      </w:r>
-    </w:p>
-    <w:p>
-      <w:pPr>
-        <w:pStyle w:val="Normal"/>
-        <w:numPr>
-          <w:ilvl w:val="1"/>
-          <w:numId w:val="1"/>
-        </w:numPr>
-        <w:suppressAutoHyphens w:val="true"/>
-        <w:rPr>
-          <w:rFonts w:ascii="Cousine" w:hAnsi="Cousine"/>
-        </w:rPr>
-      </w:pPr>
-      <w:r>
-        <w:rPr>
-          <w:rFonts w:ascii="Cousine" w:hAnsi="Cousine"/>
-          <w:lang w:val="fr-CA"/>
-        </w:rPr>
-        <w:t>cd /home/pi/alberti</w:t>
-      </w:r>
-    </w:p>
-    <w:p>
-      <w:pPr>
-        <w:pStyle w:val="Normal"/>
-        <w:numPr>
-          <w:ilvl w:val="1"/>
-          <w:numId w:val="1"/>
-        </w:numPr>
-        <w:suppressAutoHyphens w:val="true"/>
-        <w:rPr>
-          <w:rFonts w:ascii="Cousine" w:hAnsi="Cousine"/>
-        </w:rPr>
-      </w:pPr>
-      <w:r>
-        <w:rPr>
-          <w:rFonts w:ascii="Cousine" w:hAnsi="Cousine"/>
-          <w:lang w:val="fr-CA"/>
-        </w:rPr>
-        <w:t>git clone https://github.com/reblapointe/Alberti</w:t>
-      </w:r>
-    </w:p>
-    <w:p>
-      <w:pPr>
-        <w:pStyle w:val="Normal"/>
-        <w:numPr>
-          <w:ilvl w:val="0"/>
-          <w:numId w:val="1"/>
-        </w:numPr>
-        <w:suppressAutoHyphens w:val="true"/>
-        <w:rPr>
-          <w:lang w:val="fr-CA"/>
-        </w:rPr>
-      </w:pPr>
-      <w:r>
-        <w:rPr>
-          <w:lang w:val="fr-CA"/>
-        </w:rPr>
-        <w:t>Activer l’interface I2C</w:t>
-      </w:r>
-    </w:p>
-    <w:p>
-      <w:pPr>
-        <w:pStyle w:val="Normal"/>
-        <w:numPr>
-          <w:ilvl w:val="1"/>
-          <w:numId w:val="1"/>
-        </w:numPr>
-        <w:suppressAutoHyphens w:val="true"/>
-        <w:rPr>
-          <w:rFonts w:ascii="Cousine" w:hAnsi="Cousine"/>
-        </w:rPr>
-      </w:pPr>
-      <w:r>
-        <w:rPr>
-          <w:rFonts w:ascii="Cousine" w:hAnsi="Cousine"/>
-          <w:lang w:val="fr-CA"/>
-        </w:rPr>
-        <w:t>sudo apt-get install -y python-smbus</w:t>
-      </w:r>
-    </w:p>
-    <w:p>
-      <w:pPr>
-        <w:pStyle w:val="Normal"/>
-        <w:numPr>
-          <w:ilvl w:val="1"/>
-          <w:numId w:val="1"/>
-        </w:numPr>
-        <w:suppressAutoHyphens w:val="true"/>
-        <w:rPr>
-          <w:rFonts w:ascii="Cousine" w:hAnsi="Cousine"/>
-        </w:rPr>
-      </w:pPr>
-      <w:r>
-        <w:rPr>
-          <w:rFonts w:ascii="Cousine" w:hAnsi="Cousine"/>
-          <w:lang w:val="fr-CA"/>
-        </w:rPr>
-        <w:t>sudo apt-get install -y i2c-tools</w:t>
-      </w:r>
-    </w:p>
-    <w:p>
-      <w:pPr>
-        <w:pStyle w:val="Normal"/>
-        <w:numPr>
-          <w:ilvl w:val="1"/>
-          <w:numId w:val="1"/>
-        </w:numPr>
-        <w:suppressAutoHyphens w:val="true"/>
-        <w:rPr>
-          <w:rFonts w:ascii="Cousine" w:hAnsi="Cousine"/>
-        </w:rPr>
-      </w:pPr>
-      <w:r>
-        <w:rPr>
-          <w:rFonts w:ascii="Cousine" w:hAnsi="Cousine"/>
-          <w:lang w:val="fr-CA"/>
-        </w:rPr>
-        <w:t>sudo raspi-config</w:t>
-      </w:r>
-    </w:p>
-    <w:p>
-      <w:pPr>
-        <w:pStyle w:val="Normal"/>
-        <w:numPr>
-          <w:ilvl w:val="2"/>
-          <w:numId w:val="1"/>
-        </w:numPr>
-        <w:suppressAutoHyphens w:val="true"/>
-        <w:rPr>
-          <w:lang w:val="fr-CA"/>
-        </w:rPr>
-      </w:pPr>
-      <w:r>
-        <w:rPr>
-          <w:lang w:val="fr-CA"/>
-        </w:rPr>
-        <w:t>Dans Interfacing options, activer I2C (et SSH)</w:t>
-      </w:r>
-    </w:p>
-    <w:p>
-      <w:pPr>
-        <w:pStyle w:val="ListParagraph"/>
-        <w:numPr>
-          <w:ilvl w:val="0"/>
-          <w:numId w:val="1"/>
-        </w:numPr>
-        <w:suppressAutoHyphens w:val="true"/>
-        <w:rPr>
-          <w:lang w:val="fr-CA"/>
-        </w:rPr>
-      </w:pPr>
-      <w:r>
-        <w:rPr>
-          <w:lang w:val="fr-CA"/>
-        </w:rPr>
-        <w:t xml:space="preserve">Installer les paquets python nécessaires </w:t>
-      </w:r>
-    </w:p>
-    <w:p>
-      <w:pPr>
-        <w:pStyle w:val="ListParagraph"/>
-        <w:numPr>
-          <w:ilvl w:val="1"/>
-          <w:numId w:val="1"/>
-        </w:numPr>
-        <w:suppressAutoHyphens w:val="true"/>
-        <w:rPr>
-          <w:lang w:val="fr-CA"/>
-        </w:rPr>
-      </w:pPr>
-      <w:r>
-        <w:rPr>
-          <w:rFonts w:ascii="Cousine" w:hAnsi="Cousine"/>
-          <w:lang w:val="fr-CA"/>
-        </w:rPr>
-        <w:t>pip3 install -r requirements.txt</w:t>
-      </w:r>
-    </w:p>
-    <w:p>
-      <w:pPr>
-        <w:pStyle w:val="ListParagraph"/>
-        <w:numPr>
-          <w:ilvl w:val="0"/>
-          <w:numId w:val="1"/>
-        </w:numPr>
-        <w:suppressAutoHyphens w:val="true"/>
-        <w:rPr>
-          <w:lang w:val="fr-CA"/>
-        </w:rPr>
-      </w:pPr>
-      <w:r>
-        <w:rPr>
-          <w:lang w:val="fr-CA"/>
-        </w:rPr>
-        <w:t xml:space="preserve">Placer le script de démarage launcherAlberti.sh dans /etc/init.d et le rendre exécutable </w:t>
-      </w:r>
-    </w:p>
-    <w:p>
-      <w:pPr>
-        <w:pStyle w:val="ListParagraph"/>
-        <w:numPr>
-          <w:ilvl w:val="1"/>
-          <w:numId w:val="1"/>
-        </w:numPr>
-        <w:suppressAutoHyphens w:val="true"/>
-        <w:rPr>
-          <w:rFonts w:ascii="Cousine" w:hAnsi="Cousine"/>
-        </w:rPr>
-      </w:pPr>
-      <w:r>
-        <w:rPr>
-          <w:rFonts w:ascii="Cousine" w:hAnsi="Cousine"/>
-          <w:lang w:val="fr-CA"/>
-        </w:rPr>
-        <w:t>sudo mv /home/pi/alberti/launcherAlberti.sh</w:t>
-      </w:r>
-    </w:p>
-    <w:p>
-      <w:pPr>
-        <w:pStyle w:val="ListParagraph"/>
-        <w:numPr>
-          <w:ilvl w:val="1"/>
-          <w:numId w:val="1"/>
-        </w:numPr>
-        <w:suppressAutoHyphens w:val="true"/>
-        <w:rPr>
-          <w:rFonts w:ascii="Cousine" w:hAnsi="Cousine"/>
-        </w:rPr>
-      </w:pPr>
-      <w:r>
-        <w:rPr>
-          <w:rFonts w:ascii="Cousine" w:hAnsi="Cousine"/>
-          <w:lang w:val="fr-CA"/>
-        </w:rPr>
-        <w:t>sudo chmod a+x /etc/init.d/launcherAlberti.sh</w:t>
-      </w:r>
-    </w:p>
-    <w:p>
-      <w:pPr>
-        <w:pStyle w:val="ListParagraph"/>
-        <w:numPr>
-          <w:ilvl w:val="0"/>
-          <w:numId w:val="1"/>
-        </w:numPr>
-        <w:suppressAutoHyphens w:val="true"/>
-        <w:rPr>
-          <w:lang w:val="fr-CA"/>
-        </w:rPr>
-      </w:pPr>
-      <w:r>
-        <w:rPr>
-          <w:lang w:val="fr-CA"/>
-        </w:rPr>
-        <w:t>Redémarrer</w:t>
-      </w:r>
-    </w:p>
-    <w:p>
-      <w:pPr>
-        <w:pStyle w:val="ListParagraph"/>
-        <w:numPr>
-          <w:ilvl w:val="1"/>
-          <w:numId w:val="1"/>
-        </w:numPr>
-        <w:suppressAutoHyphens w:val="true"/>
-        <w:rPr>
-          <w:rFonts w:ascii="Cousine" w:hAnsi="Cousine"/>
-        </w:rPr>
-      </w:pPr>
-      <w:r>
-        <w:rPr>
-          <w:rFonts w:ascii="Cousine" w:hAnsi="Cousine"/>
-          <w:lang w:val="fr-CA"/>
-        </w:rPr>
-        <w:t>sudo reboot</w:t>
-      </w:r>
-    </w:p>
-    <w:p>
-      <w:pPr>
-        <w:pStyle w:val="ListParagraph"/>
-        <w:numPr>
-          <w:ilvl w:val="0"/>
-          <w:numId w:val="1"/>
-        </w:numPr>
-        <w:suppressAutoHyphens w:val="true"/>
-        <w:rPr>
-          <w:rFonts w:ascii="Century Gothic" w:hAnsi="Century Gothic" w:eastAsia="Times New Roman" w:cs="Times New Roman"/>
-          <w:sz w:val="20"/>
-          <w:szCs w:val="24"/>
-          <w:lang w:val="fr-CA"/>
-        </w:rPr>
-      </w:pPr>
-      <w:r>
-        <w:rPr>
-          <w:rFonts w:eastAsia="Times New Roman" w:cs="Times New Roman"/>
-          <w:sz w:val="20"/>
-          <w:szCs w:val="24"/>
-          <w:lang w:val="fr-CA"/>
-        </w:rPr>
-        <w:t>Noter les adresses de l’afficheur LCD et du potentiomètre</w:t>
-      </w:r>
-    </w:p>
-    <w:p>
-      <w:pPr>
-        <w:pStyle w:val="ListParagraph"/>
-        <w:numPr>
-          <w:ilvl w:val="1"/>
-          <w:numId w:val="1"/>
-        </w:numPr>
-        <w:suppressAutoHyphens w:val="true"/>
-        <w:rPr>
-          <w:rFonts w:ascii="Cousine" w:hAnsi="Cousine" w:eastAsia="Times New Roman" w:cs="Times New Roman"/>
-          <w:sz w:val="20"/>
-          <w:szCs w:val="24"/>
-          <w:lang w:val="fr-CA"/>
-        </w:rPr>
-      </w:pPr>
-      <w:r>
-        <w:rPr>
-          <w:rFonts w:eastAsia="Times New Roman" w:cs="Times New Roman" w:ascii="Cousine" w:hAnsi="Cousine"/>
-          <w:sz w:val="20"/>
-          <w:szCs w:val="24"/>
-          <w:lang w:val="fr-CA"/>
-        </w:rPr>
-        <w:t>sudo i2cdetect -y 1</w:t>
-      </w:r>
-    </w:p>
-    <w:p>
-      <w:pPr>
-        <w:pStyle w:val="ListParagraph"/>
-        <w:numPr>
-          <w:ilvl w:val="0"/>
-          <w:numId w:val="1"/>
-        </w:numPr>
-        <w:suppressAutoHyphens w:val="true"/>
-        <w:rPr>
-          <w:rFonts w:ascii="Century Gothic" w:hAnsi="Century Gothic" w:eastAsia="Times New Roman" w:cs="Times New Roman"/>
-          <w:sz w:val="20"/>
-          <w:szCs w:val="24"/>
-          <w:lang w:val="fr-CA"/>
-        </w:rPr>
-      </w:pPr>
-      <w:r>
-        <w:rPr>
-          <w:rFonts w:eastAsia="Times New Roman" w:cs="Times New Roman"/>
-          <w:sz w:val="20"/>
-          <w:szCs w:val="24"/>
-          <w:lang w:val="fr-CA"/>
-        </w:rPr>
-        <w:t>Définir les adresses i2c et gpio pour correspondre au système :</w:t>
-      </w:r>
-    </w:p>
-    <w:p>
-      <w:pPr>
-        <w:pStyle w:val="ListParagraph"/>
-        <w:numPr>
-          <w:ilvl w:val="1"/>
-          <w:numId w:val="1"/>
-        </w:numPr>
-        <w:suppressAutoHyphens w:val="true"/>
-        <w:rPr>
-          <w:rFonts w:ascii="Century Gothic" w:hAnsi="Century Gothic" w:eastAsia="Times New Roman" w:cs="Times New Roman"/>
-          <w:sz w:val="20"/>
-          <w:szCs w:val="24"/>
-          <w:lang w:val="fr-CA"/>
-        </w:rPr>
-      </w:pPr>
-      <w:r>
-        <w:rPr>
-          <w:rFonts w:eastAsia="Times New Roman" w:cs="Times New Roman"/>
-          <w:sz w:val="20"/>
-          <w:szCs w:val="24"/>
-          <w:lang w:val="fr-CA"/>
-        </w:rPr>
-        <w:t>Dans deviceAddresses.py définir les valeurs pour</w:t>
-      </w:r>
-    </w:p>
-    <w:p>
-      <w:pPr>
-        <w:pStyle w:val="ListParagraph"/>
-        <w:numPr>
-          <w:ilvl w:val="2"/>
-          <w:numId w:val="1"/>
-        </w:numPr>
-        <w:suppressAutoHyphens w:val="true"/>
-        <w:rPr>
-          <w:rFonts w:ascii="Century Gothic" w:hAnsi="Century Gothic" w:eastAsia="Times New Roman" w:cs="Times New Roman"/>
-          <w:sz w:val="20"/>
-          <w:szCs w:val="24"/>
-          <w:lang w:val="fr-CA"/>
-        </w:rPr>
-      </w:pPr>
-      <w:r>
-        <w:rPr>
-          <w:rFonts w:eastAsia="Times New Roman" w:cs="Times New Roman"/>
-          <w:sz w:val="20"/>
-          <w:szCs w:val="24"/>
-          <w:lang w:val="fr-CA"/>
-        </w:rPr>
-        <w:t>L’écran LCD (LCD_ADDRESS)</w:t>
-      </w:r>
-    </w:p>
-    <w:p>
-      <w:pPr>
-        <w:pStyle w:val="ListParagraph"/>
-        <w:numPr>
-          <w:ilvl w:val="2"/>
-          <w:numId w:val="1"/>
-        </w:numPr>
-        <w:suppressAutoHyphens w:val="true"/>
-        <w:rPr>
-          <w:rFonts w:ascii="Century Gothic" w:hAnsi="Century Gothic" w:eastAsia="Times New Roman" w:cs="Times New Roman"/>
-          <w:sz w:val="20"/>
-          <w:szCs w:val="24"/>
-          <w:lang w:val="fr-CA"/>
-        </w:rPr>
-      </w:pPr>
-      <w:r>
-        <w:rPr>
-          <w:rFonts w:eastAsia="Times New Roman" w:cs="Times New Roman"/>
-          <w:sz w:val="20"/>
-          <w:szCs w:val="24"/>
-          <w:lang w:val="fr-CA"/>
-        </w:rPr>
-        <w:t>Le potentiomètre (POT_ADDRESS)</w:t>
-      </w:r>
-    </w:p>
-    <w:p>
-      <w:pPr>
-        <w:pStyle w:val="ListParagraph"/>
-        <w:numPr>
-          <w:ilvl w:val="2"/>
-          <w:numId w:val="1"/>
-        </w:numPr>
-        <w:suppressAutoHyphens w:val="true"/>
-        <w:rPr>
-          <w:rFonts w:ascii="Century Gothic" w:hAnsi="Century Gothic" w:eastAsia="Times New Roman" w:cs="Times New Roman"/>
-          <w:sz w:val="20"/>
-          <w:szCs w:val="24"/>
-          <w:lang w:val="fr-CA"/>
-        </w:rPr>
-      </w:pPr>
-      <w:r>
-        <w:rPr>
-          <w:rFonts w:eastAsia="Times New Roman" w:cs="Times New Roman"/>
-          <w:sz w:val="20"/>
-          <w:szCs w:val="24"/>
-          <w:lang w:val="fr-CA"/>
-        </w:rPr>
-        <w:t>Le boutons gauche (LEFT_BUTTON_GPIO)</w:t>
-      </w:r>
-    </w:p>
-    <w:p>
-      <w:pPr>
-        <w:pStyle w:val="ListParagraph"/>
-        <w:numPr>
-          <w:ilvl w:val="2"/>
-          <w:numId w:val="1"/>
-        </w:numPr>
-        <w:suppressAutoHyphens w:val="true"/>
-        <w:rPr>
-          <w:rFonts w:ascii="Century Gothic" w:hAnsi="Century Gothic" w:eastAsia="Times New Roman" w:cs="Times New Roman"/>
-          <w:sz w:val="20"/>
-          <w:szCs w:val="24"/>
-          <w:lang w:val="fr-CA"/>
-        </w:rPr>
-      </w:pPr>
-      <w:r>
-        <w:rPr>
-          <w:rFonts w:eastAsia="Times New Roman" w:cs="Times New Roman"/>
-          <w:sz w:val="20"/>
-          <w:szCs w:val="24"/>
-          <w:lang w:val="fr-CA"/>
-        </w:rPr>
-        <w:t>Le bouton droite (RIGHT_BUTTON_GPIO)</w:t>
-      </w:r>
-    </w:p>
-    <w:p>
-      <w:pPr>
-        <w:pStyle w:val="ListParagraph"/>
-        <w:numPr>
-          <w:ilvl w:val="2"/>
-          <w:numId w:val="1"/>
-        </w:numPr>
-        <w:suppressAutoHyphens w:val="true"/>
-        <w:rPr>
-          <w:rFonts w:ascii="Century Gothic" w:hAnsi="Century Gothic" w:eastAsia="Times New Roman" w:cs="Times New Roman"/>
-          <w:sz w:val="20"/>
-          <w:szCs w:val="24"/>
-          <w:lang w:val="fr-CA"/>
-        </w:rPr>
-      </w:pPr>
-      <w:r>
-        <w:rPr>
-          <w:rFonts w:eastAsia="Times New Roman" w:cs="Times New Roman"/>
-          <w:sz w:val="20"/>
-          <w:szCs w:val="24"/>
-          <w:lang w:val="fr-CA"/>
-        </w:rPr>
-        <w:t>Le bouton de fermeture (SHUTDOWN_BUTTON_GPIO)</w:t>
-      </w:r>
-    </w:p>
-    <w:p>
-      <w:pPr>
-        <w:pStyle w:val="ListParagraph"/>
-        <w:numPr>
-          <w:ilvl w:val="0"/>
-          <w:numId w:val="1"/>
-        </w:numPr>
-        <w:suppressAutoHyphens w:val="true"/>
-        <w:rPr>
-          <w:rFonts w:ascii="Century Gothic" w:hAnsi="Century Gothic" w:eastAsia="Times New Roman" w:cs="Times New Roman"/>
-          <w:sz w:val="20"/>
-          <w:szCs w:val="24"/>
-          <w:lang w:val="fr-CA"/>
-        </w:rPr>
-      </w:pPr>
-      <w:r>
-        <w:rPr>
-          <w:rFonts w:eastAsia="Times New Roman" w:cs="Times New Roman"/>
-          <w:sz w:val="20"/>
-          <w:szCs w:val="24"/>
-          <w:lang w:val="fr-CA"/>
-        </w:rPr>
-        <w:t>Démarrer un service MQTT</w:t>
-      </w:r>
-    </w:p>
-    <w:p>
-      <w:pPr>
-        <w:pStyle w:val="ListParagraph"/>
-        <w:numPr>
-          <w:ilvl w:val="1"/>
-          <w:numId w:val="1"/>
-        </w:numPr>
-        <w:suppressAutoHyphens w:val="true"/>
-        <w:rPr>
-          <w:rFonts w:ascii="Century Gothic" w:hAnsi="Century Gothic" w:eastAsia="Times New Roman" w:cs="Times New Roman"/>
-          <w:sz w:val="20"/>
-          <w:szCs w:val="24"/>
-          <w:lang w:val="fr-CA"/>
-        </w:rPr>
-      </w:pPr>
-      <w:r>
-        <w:rPr>
-          <w:rFonts w:eastAsia="Times New Roman" w:cs="Times New Roman"/>
-          <w:sz w:val="20"/>
-          <w:szCs w:val="24"/>
-          <w:lang w:val="fr-CA"/>
-        </w:rPr>
-        <w:t>Le service MQTT peut rouler sur le Pi en question, sur un autre ordinateur ou un service en ligne. Pour démarrer un serveur Mosquitto sur le Pi:</w:t>
-      </w:r>
-    </w:p>
-    <w:p>
-      <w:pPr>
-        <w:pStyle w:val="ListParagraph"/>
-        <w:numPr>
-          <w:ilvl w:val="2"/>
-          <w:numId w:val="1"/>
-        </w:numPr>
-        <w:suppressAutoHyphens w:val="true"/>
-        <w:rPr>
-          <w:rFonts w:ascii="Cousine" w:hAnsi="Cousine" w:eastAsia="Times New Roman" w:cs="Times New Roman"/>
-          <w:sz w:val="20"/>
-          <w:szCs w:val="24"/>
-          <w:lang w:val="fr-CA"/>
-        </w:rPr>
-      </w:pPr>
-      <w:r>
-        <w:rPr>
-          <w:rFonts w:eastAsia="Times New Roman" w:cs="Times New Roman" w:ascii="Cousine" w:hAnsi="Cousine"/>
-          <w:sz w:val="20"/>
-          <w:szCs w:val="24"/>
-          <w:lang w:val="fr-CA"/>
-        </w:rPr>
-        <w:t>sudo apt install -y mosquitto mosquitto-clients</w:t>
-      </w:r>
-    </w:p>
-    <w:p>
-      <w:pPr>
-        <w:pStyle w:val="ListParagraph"/>
-        <w:numPr>
-          <w:ilvl w:val="2"/>
-          <w:numId w:val="1"/>
-        </w:numPr>
-        <w:suppressAutoHyphens w:val="true"/>
-        <w:rPr>
-          <w:rFonts w:ascii="Cousine" w:hAnsi="Cousine" w:eastAsia="Times New Roman" w:cs="Times New Roman"/>
-          <w:sz w:val="20"/>
-          <w:szCs w:val="24"/>
-          <w:lang w:val="fr-CA"/>
-        </w:rPr>
-      </w:pPr>
-      <w:r>
-        <w:rPr>
-          <w:rFonts w:eastAsia="Times New Roman" w:cs="Times New Roman" w:ascii="Cousine" w:hAnsi="Cousine"/>
-          <w:sz w:val="20"/>
-          <w:szCs w:val="24"/>
-          <w:lang w:val="fr-CA"/>
-        </w:rPr>
-        <w:t>sudo systemctl enable mosquitto.service</w:t>
-      </w:r>
-    </w:p>
-    <w:p>
-      <w:pPr>
-        <w:pStyle w:val="ListParagraph"/>
-        <w:numPr>
-          <w:ilvl w:val="1"/>
-          <w:numId w:val="1"/>
-        </w:numPr>
-        <w:suppressAutoHyphens w:val="true"/>
-        <w:rPr>
-          <w:rFonts w:ascii="Century Gothic" w:hAnsi="Century Gothic" w:eastAsia="Times New Roman" w:cs="Times New Roman"/>
-          <w:sz w:val="20"/>
-          <w:szCs w:val="24"/>
-          <w:lang w:val="fr-CA"/>
-        </w:rPr>
-      </w:pPr>
-      <w:r>
-        <w:rPr>
-          <w:rFonts w:eastAsia="Times New Roman" w:cs="Times New Roman"/>
-          <w:sz w:val="20"/>
-          <w:szCs w:val="24"/>
-          <w:lang w:val="fr-CA"/>
-        </w:rPr>
-        <w:t>Dans deviceAddresses.py définir les valeurs pour</w:t>
-      </w:r>
-    </w:p>
-    <w:p>
-      <w:pPr>
-        <w:pStyle w:val="ListParagraph"/>
-        <w:numPr>
-          <w:ilvl w:val="2"/>
-          <w:numId w:val="1"/>
-        </w:numPr>
-        <w:suppressAutoHyphens w:val="true"/>
-        <w:rPr>
-          <w:rFonts w:ascii="Century Gothic" w:hAnsi="Century Gothic" w:eastAsia="Times New Roman" w:cs="Times New Roman"/>
-          <w:sz w:val="20"/>
-          <w:szCs w:val="24"/>
-          <w:lang w:val="fr-CA"/>
-        </w:rPr>
-      </w:pPr>
-      <w:r>
-        <w:rPr>
-          <w:rFonts w:eastAsia="Times New Roman" w:cs="Times New Roman"/>
-          <w:sz w:val="20"/>
-          <w:szCs w:val="24"/>
-          <w:lang w:val="fr-CA"/>
-        </w:rPr>
-        <w:t>L’adresse IP ou le domaine du serveur MQTT (MQTT_BROKER)</w:t>
-      </w:r>
-    </w:p>
-    <w:p>
-      <w:pPr>
-        <w:pStyle w:val="ListParagraph"/>
-        <w:numPr>
-          <w:ilvl w:val="2"/>
-          <w:numId w:val="1"/>
-        </w:numPr>
-        <w:suppressAutoHyphens w:val="true"/>
-        <w:rPr>
-          <w:rFonts w:ascii="Century Gothic" w:hAnsi="Century Gothic" w:eastAsia="Times New Roman" w:cs="Times New Roman"/>
-          <w:sz w:val="20"/>
-          <w:szCs w:val="24"/>
-          <w:lang w:val="fr-CA"/>
-        </w:rPr>
-      </w:pPr>
-      <w:r>
-        <w:rPr>
-          <w:rFonts w:eastAsia="Times New Roman" w:cs="Times New Roman"/>
-          <w:sz w:val="20"/>
-          <w:szCs w:val="24"/>
-          <w:lang w:val="fr-CA"/>
-        </w:rPr>
-        <w:t>Le port (MQTT_PORT)</w:t>
-      </w:r>
-    </w:p>
-    <w:p>
-      <w:pPr>
-        <w:pStyle w:val="ListParagraph"/>
-        <w:suppressAutoHyphens w:val="true"/>
-        <w:ind w:left="720" w:hanging="0"/>
-        <w:rPr>
-          <w:rFonts w:ascii="Century Gothic" w:hAnsi="Century Gothic" w:eastAsia="Times New Roman" w:cs="Times New Roman"/>
-          <w:sz w:val="20"/>
-          <w:szCs w:val="24"/>
-          <w:lang w:val="fr-CA"/>
-        </w:rPr>
-      </w:pPr>
-      <w:r>
-        <w:rPr>
-          <w:rFonts w:eastAsia="Times New Roman" w:cs="Times New Roman"/>
-          <w:sz w:val="20"/>
-          <w:szCs w:val="24"/>
-          <w:lang w:val="fr-CA"/>
-        </w:rPr>
-      </w:r>
-      <w:r>
-        <w:br w:type="page"/>
-      </w:r>
-    </w:p>
-    <w:p>
-      <w:pPr>
-        <w:pStyle w:val="Heading1"/>
-        <w:spacing w:before="280" w:after="280"/>
-        <w:ind w:left="0" w:hanging="0"/>
-        <w:rPr/>
-      </w:pPr>
-      <w:bookmarkStart w:id="14" w:name="_Toc71020927"/>
-      <w:r>
-        <w:rPr/>
-        <w:t>Sources</w:t>
-      </w:r>
-      <w:bookmarkEnd w:id="14"/>
-    </w:p>
-    <w:p>
-      <w:pPr>
-        <w:pStyle w:val="Normal"/>
-        <w:rPr>
-          <w:lang w:val="fr-CA"/>
-        </w:rPr>
-      </w:pPr>
-      <w:r>
-        <w:rPr>
-          <w:lang w:val="fr-CA"/>
-        </w:rPr>
-        <w:t xml:space="preserve">Code source Python </w:t>
-      </w:r>
-      <w:hyperlink r:id="rId9">
-        <w:r>
-          <w:rPr>
-            <w:rStyle w:val="InternetLink"/>
-            <w:rFonts w:eastAsia="" w:eastAsiaTheme="majorEastAsia"/>
-            <w:lang w:val="fr-CA"/>
-          </w:rPr>
-          <w:t>https://github.com/reblapointe/Alberti</w:t>
-        </w:r>
-      </w:hyperlink>
     </w:p>
     <w:p>
       <w:pPr>
@@ -5070,7 +5282,7 @@
         </w:rPr>
         <w:t xml:space="preserve">Circuit basé sur </w:t>
       </w:r>
-      <w:hyperlink r:id="rId10">
+      <w:hyperlink r:id="rId11">
         <w:r>
           <w:rPr>
             <w:rStyle w:val="InternetLink"/>
@@ -5101,7 +5313,7 @@
           <w:lang w:val="fr-CA"/>
         </w:rPr>
       </w:pPr>
-      <w:hyperlink r:id="rId11">
+      <w:hyperlink r:id="rId12">
         <w:bookmarkStart w:id="15" w:name="_Hlk514100264"/>
         <w:bookmarkEnd w:id="15"/>
         <w:r>
@@ -5132,7 +5344,7 @@
         <w:pStyle w:val="Normal"/>
         <w:rPr>
           <w:lang w:val="fr-CA"/>
-          <w:ins w:id="0" w:author="Unknown Author" w:date="2021-07-30T21:21:10Z"/>
+          <w:ins w:id="27" w:author="Unknown Author" w:date="2021-07-30T21:21:10Z"/>
         </w:rPr>
       </w:pPr>
       <w:r>
@@ -5154,10 +5366,10 @@
         <w:pStyle w:val="Normal"/>
         <w:rPr>
           <w:u w:val="none"/>
-          <w:ins w:id="2" w:author="Unknown Author" w:date="2021-07-30T21:21:10Z"/>
-        </w:rPr>
-      </w:pPr>
-      <w:ins w:id="1" w:author="Unknown Author" w:date="2021-07-30T21:21:10Z">
+          <w:ins w:id="29" w:author="Unknown Author" w:date="2021-07-30T21:21:10Z"/>
+        </w:rPr>
+      </w:pPr>
+      <w:ins w:id="28" w:author="Unknown Author" w:date="2021-07-30T21:21:10Z">
         <w:r>
           <w:rPr>
             <w:u w:val="none"/>
@@ -5169,10 +5381,10 @@
       <w:pPr>
         <w:pStyle w:val="Normal"/>
         <w:rPr>
-          <w:del w:id="4" w:author="Unknown Author" w:date="2021-07-30T21:20:55Z"/>
-        </w:rPr>
-      </w:pPr>
-      <w:ins w:id="3" w:author="Unknown Author" w:date="2021-07-30T21:21:10Z">
+          <w:del w:id="31" w:author="Unknown Author" w:date="2021-07-30T21:20:55Z"/>
+        </w:rPr>
+      </w:pPr>
+      <w:ins w:id="30" w:author="Unknown Author" w:date="2021-07-30T21:21:10Z">
         <w:r>
           <w:rPr>
             <w:rStyle w:val="InternetLink"/>
@@ -5199,10 +5411,10 @@
         <w:rPr>
           <w:u w:val="none"/>
           <w:lang w:val="fr-CA"/>
-          <w:del w:id="6" w:author="Unknown Author" w:date="2021-07-30T21:20:55Z"/>
-        </w:rPr>
-      </w:pPr>
-      <w:del w:id="5" w:author="Unknown Author" w:date="2021-07-30T21:20:55Z">
+          <w:del w:id="33" w:author="Unknown Author" w:date="2021-07-30T21:20:55Z"/>
+        </w:rPr>
+      </w:pPr>
+      <w:del w:id="32" w:author="Unknown Author" w:date="2021-07-30T21:20:55Z">
         <w:r>
           <w:rPr>
             <w:u w:val="none"/>
@@ -5226,10 +5438,10 @@
           <w:sz w:val="20"/>
           <w:szCs w:val="24"/>
           <w:lang w:val="fr-CA" w:eastAsia="en-US" w:bidi="ar-SA"/>
-          <w:del w:id="9" w:author="Unknown Author" w:date="2021-07-30T21:21:46Z"/>
-        </w:rPr>
-      </w:pPr>
-      <w:del w:id="7" w:author="Unknown Author" w:date="2021-07-30T21:20:55Z">
+          <w:del w:id="36" w:author="Unknown Author" w:date="2021-07-30T21:21:46Z"/>
+        </w:rPr>
+      </w:pPr>
+      <w:del w:id="34" w:author="Unknown Author" w:date="2021-07-30T21:20:55Z">
         <w:r>
           <w:rPr>
             <w:rFonts w:eastAsia="Times New Roman" w:cs="Times New Roman"/>
@@ -5243,7 +5455,7 @@
           <w:delText>Ac</w:delText>
         </w:r>
       </w:del>
-      <w:del w:id="8" w:author="Unknown Author" w:date="2021-07-30T21:20:55Z">
+      <w:del w:id="35" w:author="Unknown Author" w:date="2021-07-30T21:20:55Z">
         <w:r>
           <w:rPr>
             <w:rFonts w:eastAsia="Times New Roman" w:cs="Times New Roman"/>
@@ -5278,10 +5490,10 @@
           <w:szCs w:val="24"/>
           <w:u w:val="none"/>
           <w:lang w:val="fr-CA" w:eastAsia="en-US" w:bidi="ar-SA"/>
-          <w:ins w:id="14" w:author="Unknown Author" w:date="2021-07-30T21:25:14Z"/>
-        </w:rPr>
-      </w:pPr>
-      <w:ins w:id="10" w:author="Unknown Author" w:date="2021-07-30T21:25:09Z">
+          <w:ins w:id="40" w:author="Unknown Author" w:date="2021-07-30T21:25:14Z"/>
+        </w:rPr>
+      </w:pPr>
+      <w:ins w:id="37" w:author="Unknown Author" w:date="2021-07-30T21:25:09Z">
         <w:r>
           <w:rPr>
             <w:rFonts w:eastAsia="Times New Roman" w:cs="Times New Roman"/>
@@ -5295,7 +5507,7 @@
           <w:t>C</w:t>
         </w:r>
       </w:ins>
-      <w:ins w:id="11" w:author="Unknown Author" w:date="2021-07-30T21:24:54Z">
+      <w:ins w:id="38" w:author="Unknown Author" w:date="2021-07-30T21:24:54Z">
         <w:r>
           <w:rPr>
             <w:rFonts w:eastAsia="Times New Roman" w:cs="Times New Roman"/>
@@ -5309,8 +5521,8 @@
           <w:t xml:space="preserve"> </w:t>
         </w:r>
       </w:ins>
-      <w:hyperlink r:id="rId12">
-        <w:ins w:id="12" w:author="Unknown Author" w:date="2021-07-30T21:21:40Z">
+      <w:hyperlink r:id="rId13">
+        <w:ins w:id="39" w:author="Unknown Author" w:date="2021-07-30T21:21:40Z">
           <w:r>
             <w:rPr>
               <w:rStyle w:val="InternetLink"/>
@@ -5322,26 +5534,9 @@
               <w:u w:val="none"/>
               <w:lang w:val="fr-CA" w:eastAsia="en-US" w:bidi="ar-SA"/>
             </w:rPr>
-            <w:t>https://learn.adafruit.com/adafruits-raspberry-pi-lesson-4-gpio-setup/configuring-</w:t>
+            <w:t>https://learn.adafruit.com/adafruits-raspberry-pi-lesson-4-gpio-setup/configuring-i2c</w:t>
           </w:r>
         </w:ins>
-        <w:hyperlink r:id="rId13">
-          <w:ins w:id="13" w:author="Unknown Author" w:date="2021-07-30T21:21:40Z">
-            <w:r>
-              <w:rPr>
-                <w:rStyle w:val="InternetLink"/>
-                <w:rFonts w:eastAsia="Times New Roman" w:cs="Times New Roman"/>
-                <w:color w:val="auto"/>
-                <w:kern w:val="0"/>
-                <w:sz w:val="20"/>
-                <w:szCs w:val="24"/>
-                <w:u w:val="none"/>
-                <w:lang w:val="fr-CA" w:eastAsia="en-US" w:bidi="ar-SA"/>
-              </w:rPr>
-              <w:t>i2c</w:t>
-            </w:r>
-          </w:ins>
-        </w:hyperlink>
       </w:hyperlink>
     </w:p>
     <w:p>
@@ -5360,12 +5555,20 @@
           <w:szCs w:val="24"/>
           <w:u w:val="none"/>
           <w:lang w:val="fr-CA" w:eastAsia="en-US" w:bidi="ar-SA"/>
-          <w:ins w:id="16" w:author="Unknown Author" w:date="2021-07-30T21:24:57Z"/>
-        </w:rPr>
-      </w:pPr>
-      <w:ins w:id="15" w:author="Unknown Author" w:date="2021-07-30T21:24:57Z">
+          <w:ins w:id="42" w:author="Unknown Author" w:date="2021-07-30T21:24:57Z"/>
+        </w:rPr>
+      </w:pPr>
+      <w:ins w:id="41" w:author="Unknown Author" w:date="2021-07-30T21:24:57Z">
         <w:r>
-          <w:rPr/>
+          <w:rPr>
+            <w:rFonts w:eastAsia="Times New Roman" w:cs="Times New Roman"/>
+            <w:color w:val="auto"/>
+            <w:kern w:val="0"/>
+            <w:sz w:val="20"/>
+            <w:szCs w:val="24"/>
+            <w:u w:val="none"/>
+            <w:lang w:val="fr-CA" w:eastAsia="en-US" w:bidi="ar-SA"/>
+          </w:rPr>
         </w:r>
       </w:ins>
     </w:p>

</xml_diff>

<commit_message>
peut setter le cryptogramme via mqtt
</commit_message>
<xml_diff>
--- a/documentation/Alberti.docx
+++ b/documentation/Alberti.docx
@@ -9,8 +9,8 @@
         <w:jc w:val="center"/>
         <w:rPr/>
       </w:pPr>
-      <w:bookmarkStart w:id="0" w:name="_Toc71020916"/>
-      <w:bookmarkStart w:id="1" w:name="_Toc71019621"/>
+      <w:bookmarkStart w:id="0" w:name="_Toc71019621"/>
+      <w:bookmarkStart w:id="1" w:name="_Toc71020916"/>
       <w:bookmarkStart w:id="2" w:name="_Toc70938388"/>
       <w:r>
         <w:rPr/>
@@ -1108,15 +1108,42 @@
         <w:spacing w:before="280" w:after="280"/>
         <w:ind w:left="0" w:hanging="0"/>
         <w:rPr>
-          <w:rFonts w:ascii="Cousine" w:hAnsi="Cousine"/>
-        </w:rPr>
-      </w:pPr>
-      <w:r>
-        <w:rPr>
-          <w:rFonts w:ascii="Cousine" w:hAnsi="Cousine"/>
-          <w:lang w:val="fr-CA"/>
+          <w:rFonts w:ascii="Lucida Sans Typewriter" w:hAnsi="Lucida Sans Typewriter" w:eastAsia="Times New Roman" w:cs="Times New Roman"/>
+          <w:color w:val="FFFFFF" w:themeColor="background1"/>
+          <w:kern w:val="0"/>
+          <w:sz w:val="20"/>
+          <w:szCs w:val="24"/>
+          <w:shd w:fill="808080" w:val="clear"/>
+          <w:lang w:val="fr-CA" w:eastAsia="en-US" w:bidi="ar-SA"/>
+        </w:rPr>
+      </w:pPr>
+      <w:ins w:id="0" w:author="Unknown Author" w:date="2021-08-01T18:12:22Z">
+        <w:r>
+          <w:rPr>
+            <w:rFonts w:eastAsia="Times New Roman" w:cs="Times New Roman" w:ascii="Lucida Sans Typewriter" w:hAnsi="Lucida Sans Typewriter"/>
+            <w:color w:val="FFFFFF" w:themeColor="background1"/>
+            <w:kern w:val="0"/>
+            <w:sz w:val="20"/>
+            <w:szCs w:val="24"/>
+            <w:shd w:fill="808080" w:val="clear"/>
+            <w:lang w:val="fr-CA" w:eastAsia="en-US" w:bidi="ar-SA"/>
+          </w:rPr>
+          <w:t xml:space="preserve">pi@raspberrypi:~$ </w:t>
+        </w:r>
+      </w:ins>
+      <w:r>
+        <w:rPr>
+          <w:rFonts w:eastAsia="Times New Roman" w:cs="Times New Roman" w:ascii="Lucida Sans Typewriter" w:hAnsi="Lucida Sans Typewriter"/>
+          <w:color w:val="FFFFFF" w:themeColor="background1"/>
+          <w:kern w:val="0"/>
+          <w:sz w:val="20"/>
+          <w:szCs w:val="24"/>
+          <w:shd w:fill="808080" w:val="clear"/>
+          <w:lang w:val="fr-CA" w:eastAsia="en-US" w:bidi="ar-SA"/>
+          <w:rPrChange w:id="0" w:author="Unknown Author" w:date="2021-08-01T18:12:10Z"/>
         </w:rPr>
         <w:t>mosquitto_sub -h 192.168.1.100 -t alberti -m "kLes carottes sont cuites"</w:t>
+        <w:rPrChange w:id="0" w:author="Unknown Author" w:date="2021-08-01T18:11:43Z"/>
       </w:r>
     </w:p>
     <w:p>
@@ -1192,8 +1219,8 @@
         </w:rPr>
         <w:t>Utilisation sans boutons ni LCD</w:t>
       </w:r>
-      <w:bookmarkStart w:id="4" w:name="_Toc71020918"/>
-      <w:bookmarkStart w:id="5" w:name="_Toc709383901"/>
+      <w:bookmarkStart w:id="4" w:name="_Toc709383901"/>
+      <w:bookmarkStart w:id="5" w:name="_Toc71020918"/>
       <w:bookmarkEnd w:id="4"/>
       <w:bookmarkEnd w:id="5"/>
     </w:p>
@@ -4172,7 +4199,7 @@
         </w:rPr>
         <w:t>Installation</w:t>
       </w:r>
-      <w:ins w:id="0" w:author="Unknown Author" w:date="2021-07-30T21:36:23Z">
+      <w:ins w:id="2" w:author="Unknown Author" w:date="2021-07-30T21:36:23Z">
         <w:r>
           <w:rPr>
             <w:rFonts w:eastAsia="" w:cs="" w:ascii="Calibri Light" w:hAnsi="Calibri Light" w:asciiTheme="majorHAnsi" w:cstheme="majorBidi" w:eastAsiaTheme="majorEastAsia" w:hAnsiTheme="majorHAnsi"/>
@@ -4248,7 +4275,7 @@
         <w:suppressAutoHyphens w:val="true"/>
         <w:rPr>
           <w:rFonts w:ascii="Cousine" w:hAnsi="Cousine"/>
-          <w:del w:id="1" w:author="Unknown Author" w:date="2021-07-30T22:23:52Z"/>
+          <w:del w:id="3" w:author="Unknown Author" w:date="2021-07-30T22:23:52Z"/>
         </w:rPr>
       </w:pPr>
       <w:r>
@@ -4273,10 +4300,10 @@
         <w:jc w:val="left"/>
         <w:rPr>
           <w:rFonts w:ascii="Cousine" w:hAnsi="Cousine"/>
-          <w:del w:id="6" w:author="Unknown Author" w:date="2021-07-30T22:23:52Z"/>
-        </w:rPr>
-      </w:pPr>
-      <w:del w:id="2" w:author="Unknown Author" w:date="2021-07-30T22:23:52Z">
+          <w:del w:id="8" w:author="Unknown Author" w:date="2021-07-30T22:23:52Z"/>
+        </w:rPr>
+      </w:pPr>
+      <w:del w:id="4" w:author="Unknown Author" w:date="2021-07-30T22:23:52Z">
         <w:r>
           <w:rPr>
             <w:lang w:val="fr-CA"/>
@@ -4285,7 +4312,7 @@
         </w:r>
       </w:del>
       <w:hyperlink r:id="rId8">
-        <w:del w:id="3" w:author="Unknown Author" w:date="2021-07-30T22:23:52Z">
+        <w:del w:id="5" w:author="Unknown Author" w:date="2021-07-30T22:23:52Z">
           <w:r>
             <w:rPr>
               <w:rStyle w:val="InternetLink"/>
@@ -4296,7 +4323,7 @@
           </w:r>
         </w:del>
       </w:hyperlink>
-      <w:del w:id="4" w:author="Unknown Author" w:date="2021-07-30T22:23:52Z">
+      <w:del w:id="6" w:author="Unknown Author" w:date="2021-07-30T22:23:52Z">
         <w:r>
           <w:rPr>
             <w:rStyle w:val="InternetLink"/>
@@ -4306,7 +4333,7 @@
           <w:delText xml:space="preserve">) </w:delText>
         </w:r>
       </w:del>
-      <w:del w:id="5" w:author="Unknown Author" w:date="2021-07-30T22:23:52Z">
+      <w:del w:id="7" w:author="Unknown Author" w:date="2021-07-30T22:23:52Z">
         <w:r>
           <w:rPr>
             <w:lang w:val="fr-CA"/>
@@ -4329,10 +4356,10 @@
         <w:jc w:val="left"/>
         <w:rPr>
           <w:rFonts w:ascii="Cousine" w:hAnsi="Cousine"/>
-          <w:del w:id="8" w:author="Unknown Author" w:date="2021-07-30T22:23:52Z"/>
-        </w:rPr>
-      </w:pPr>
-      <w:del w:id="7" w:author="Unknown Author" w:date="2021-07-30T22:23:52Z">
+          <w:del w:id="10" w:author="Unknown Author" w:date="2021-07-30T22:23:52Z"/>
+        </w:rPr>
+      </w:pPr>
+      <w:del w:id="9" w:author="Unknown Author" w:date="2021-07-30T22:23:52Z">
         <w:r>
           <w:rPr>
             <w:rFonts w:ascii="Cousine" w:hAnsi="Cousine"/>
@@ -4356,10 +4383,10 @@
         <w:jc w:val="left"/>
         <w:rPr>
           <w:rFonts w:ascii="Cousine" w:hAnsi="Cousine"/>
-          <w:del w:id="10" w:author="Unknown Author" w:date="2021-07-30T22:23:52Z"/>
-        </w:rPr>
-      </w:pPr>
-      <w:del w:id="9" w:author="Unknown Author" w:date="2021-07-30T22:23:52Z">
+          <w:del w:id="12" w:author="Unknown Author" w:date="2021-07-30T22:23:52Z"/>
+        </w:rPr>
+      </w:pPr>
+      <w:del w:id="11" w:author="Unknown Author" w:date="2021-07-30T22:23:52Z">
         <w:r>
           <w:rPr>
             <w:rFonts w:ascii="Cousine" w:hAnsi="Cousine"/>
@@ -4385,7 +4412,7 @@
           <w:rFonts w:ascii="Cousine" w:hAnsi="Cousine"/>
         </w:rPr>
       </w:pPr>
-      <w:del w:id="11" w:author="Unknown Author" w:date="2021-07-30T22:23:52Z">
+      <w:del w:id="13" w:author="Unknown Author" w:date="2021-07-30T22:23:52Z">
         <w:r>
           <w:rPr>
             <w:rFonts w:ascii="Cousine" w:hAnsi="Cousine"/>
@@ -4484,7 +4511,7 @@
         <w:suppressAutoHyphens w:val="true"/>
         <w:rPr>
           <w:lang w:val="fr-CA"/>
-          <w:ins w:id="12" w:author="Unknown Author" w:date="2021-07-30T22:23:56Z"/>
+          <w:ins w:id="14" w:author="Unknown Author" w:date="2021-07-30T22:23:56Z"/>
         </w:rPr>
       </w:pPr>
       <w:r>
@@ -4504,10 +4531,10 @@
         <w:suppressAutoHyphens w:val="true"/>
         <w:rPr>
           <w:lang w:val="fr-CA"/>
-          <w:ins w:id="17" w:author="Unknown Author" w:date="2021-07-30T22:23:56Z"/>
-        </w:rPr>
-      </w:pPr>
-      <w:ins w:id="13" w:author="Unknown Author" w:date="2021-07-30T22:23:56Z">
+          <w:ins w:id="19" w:author="Unknown Author" w:date="2021-07-30T22:23:56Z"/>
+        </w:rPr>
+      </w:pPr>
+      <w:ins w:id="15" w:author="Unknown Author" w:date="2021-07-30T22:23:56Z">
         <w:r>
           <w:rPr>
             <w:lang w:val="fr-CA"/>
@@ -4516,7 +4543,7 @@
         </w:r>
       </w:ins>
       <w:hyperlink r:id="rId9">
-        <w:ins w:id="14" w:author="Unknown Author" w:date="2021-07-30T22:23:56Z">
+        <w:ins w:id="16" w:author="Unknown Author" w:date="2021-07-30T22:23:56Z">
           <w:r>
             <w:rPr>
               <w:rStyle w:val="InternetLink"/>
@@ -4527,7 +4554,7 @@
           </w:r>
         </w:ins>
       </w:hyperlink>
-      <w:ins w:id="15" w:author="Unknown Author" w:date="2021-07-30T22:23:56Z">
+      <w:ins w:id="17" w:author="Unknown Author" w:date="2021-07-30T22:23:56Z">
         <w:r>
           <w:rPr>
             <w:rStyle w:val="InternetLink"/>
@@ -4537,7 +4564,7 @@
           <w:t xml:space="preserve">) </w:t>
         </w:r>
       </w:ins>
-      <w:ins w:id="16" w:author="Unknown Author" w:date="2021-07-30T22:23:56Z">
+      <w:ins w:id="18" w:author="Unknown Author" w:date="2021-07-30T22:23:56Z">
         <w:r>
           <w:rPr>
             <w:lang w:val="fr-CA"/>
@@ -4556,10 +4583,10 @@
         <w:suppressAutoHyphens w:val="true"/>
         <w:rPr>
           <w:rFonts w:ascii="Cousine" w:hAnsi="Cousine"/>
-          <w:ins w:id="19" w:author="Unknown Author" w:date="2021-07-30T22:23:56Z"/>
-        </w:rPr>
-      </w:pPr>
-      <w:ins w:id="18" w:author="Unknown Author" w:date="2021-07-30T22:23:56Z">
+          <w:ins w:id="21" w:author="Unknown Author" w:date="2021-07-30T22:23:56Z"/>
+        </w:rPr>
+      </w:pPr>
+      <w:ins w:id="20" w:author="Unknown Author" w:date="2021-07-30T22:23:56Z">
         <w:r>
           <w:rPr>
             <w:rFonts w:ascii="Cousine" w:hAnsi="Cousine"/>
@@ -4581,7 +4608,7 @@
           <w:lang w:val="fr-CA"/>
         </w:rPr>
       </w:pPr>
-      <w:ins w:id="20" w:author="Unknown Author" w:date="2021-07-30T22:23:56Z">
+      <w:ins w:id="22" w:author="Unknown Author" w:date="2021-07-30T22:23:56Z">
         <w:r>
           <w:rPr>
             <w:rFonts w:ascii="Cousine" w:hAnsi="Cousine"/>
@@ -4591,7 +4618,7 @@
         </w:r>
       </w:ins>
       <w:hyperlink r:id="rId10">
-        <w:ins w:id="21" w:author="Unknown Author" w:date="2021-07-30T22:23:56Z">
+        <w:ins w:id="23" w:author="Unknown Author" w:date="2021-07-30T22:23:56Z">
           <w:r>
             <w:rPr>
               <w:rStyle w:val="InternetLink"/>
@@ -4634,7 +4661,7 @@
           <w:lang w:val="fr-CA"/>
         </w:rPr>
       </w:pPr>
-      <w:ins w:id="22" w:author="Unknown Author" w:date="2021-07-30T23:36:49Z">
+      <w:ins w:id="24" w:author="Unknown Author" w:date="2021-07-30T23:36:49Z">
         <w:r>
           <w:rPr>
             <w:rFonts w:ascii="Cousine" w:hAnsi="Cousine"/>
@@ -4661,7 +4688,7 @@
         <w:suppressAutoHyphens w:val="true"/>
         <w:rPr>
           <w:lang w:val="fr-CA"/>
-          <w:ins w:id="28" w:author="Unknown Author" w:date="2021-07-30T23:38:05Z"/>
+          <w:ins w:id="30" w:author="Unknown Author" w:date="2021-07-30T23:38:05Z"/>
         </w:rPr>
       </w:pPr>
       <w:r>
@@ -4670,7 +4697,7 @@
         </w:rPr>
         <w:t xml:space="preserve">Placer le script de démarage </w:t>
       </w:r>
-      <w:ins w:id="23" w:author="Unknown Author" w:date="2021-07-30T22:46:57Z">
+      <w:ins w:id="25" w:author="Unknown Author" w:date="2021-07-30T22:46:57Z">
         <w:r>
           <w:rPr>
             <w:lang w:val="fr-CA"/>
@@ -4678,7 +4705,7 @@
           <w:t>alberti</w:t>
         </w:r>
       </w:ins>
-      <w:ins w:id="24" w:author="Unknown Author" w:date="2021-07-30T22:47:00Z">
+      <w:ins w:id="26" w:author="Unknown Author" w:date="2021-07-30T22:47:00Z">
         <w:r>
           <w:rPr>
             <w:lang w:val="fr-CA"/>
@@ -4686,7 +4713,7 @@
           <w:t>L</w:t>
         </w:r>
       </w:ins>
-      <w:del w:id="25" w:author="Unknown Author" w:date="2021-07-30T22:46:57Z">
+      <w:del w:id="27" w:author="Unknown Author" w:date="2021-07-30T22:46:57Z">
         <w:r>
           <w:rPr>
             <w:lang w:val="fr-CA"/>
@@ -4700,7 +4727,7 @@
         </w:rPr>
         <w:t>auncher</w:t>
       </w:r>
-      <w:del w:id="26" w:author="Unknown Author" w:date="2021-07-30T22:47:02Z">
+      <w:del w:id="28" w:author="Unknown Author" w:date="2021-07-30T22:47:02Z">
         <w:r>
           <w:rPr>
             <w:lang w:val="fr-CA"/>
@@ -4714,7 +4741,7 @@
         </w:rPr>
         <w:t xml:space="preserve">.sh dans /etc/init.d et le rendre exécutable </w:t>
       </w:r>
-      <w:ins w:id="27" w:author="Unknown Author" w:date="2021-07-30T23:02:11Z">
+      <w:ins w:id="29" w:author="Unknown Author" w:date="2021-07-30T23:02:11Z">
         <w:r>
           <w:rPr>
             <w:lang w:val="fr-CA"/>
@@ -4735,7 +4762,7 @@
           <w:lang w:val="fr-CA"/>
         </w:rPr>
       </w:pPr>
-      <w:ins w:id="29" w:author="Unknown Author" w:date="2021-07-30T23:38:05Z">
+      <w:ins w:id="31" w:author="Unknown Author" w:date="2021-07-30T23:38:05Z">
         <w:r>
           <w:rPr>
             <w:rFonts w:ascii="Cousine" w:hAnsi="Cousine"/>
@@ -4764,7 +4791,7 @@
         </w:rPr>
         <w:t>sudo mv /home/pi/</w:t>
       </w:r>
-      <w:ins w:id="30" w:author="Unknown Author" w:date="2021-07-30T22:39:06Z">
+      <w:ins w:id="32" w:author="Unknown Author" w:date="2021-07-30T22:39:06Z">
         <w:r>
           <w:rPr>
             <w:rFonts w:ascii="Cousine" w:hAnsi="Cousine"/>
@@ -4773,7 +4800,7 @@
           <w:t>Al</w:t>
         </w:r>
       </w:ins>
-      <w:del w:id="31" w:author="Unknown Author" w:date="2021-07-30T22:39:06Z">
+      <w:del w:id="33" w:author="Unknown Author" w:date="2021-07-30T22:39:06Z">
         <w:r>
           <w:rPr>
             <w:rFonts w:ascii="Cousine" w:hAnsi="Cousine"/>
@@ -4789,7 +4816,7 @@
         </w:rPr>
         <w:t>berti/</w:t>
       </w:r>
-      <w:ins w:id="32" w:author="Unknown Author" w:date="2021-07-30T22:47:05Z">
+      <w:ins w:id="34" w:author="Unknown Author" w:date="2021-07-30T22:47:05Z">
         <w:r>
           <w:rPr>
             <w:rFonts w:ascii="Cousine" w:hAnsi="Cousine"/>
@@ -4798,7 +4825,7 @@
           <w:t>albertiL</w:t>
         </w:r>
       </w:ins>
-      <w:del w:id="33" w:author="Unknown Author" w:date="2021-07-30T22:47:07Z">
+      <w:del w:id="35" w:author="Unknown Author" w:date="2021-07-30T22:47:07Z">
         <w:r>
           <w:rPr>
             <w:rFonts w:ascii="Cousine" w:hAnsi="Cousine"/>
@@ -4807,7 +4834,7 @@
           <w:delText>lau</w:delText>
         </w:r>
       </w:del>
-      <w:ins w:id="34" w:author="Unknown Author" w:date="2021-07-30T22:47:08Z">
+      <w:ins w:id="36" w:author="Unknown Author" w:date="2021-07-30T22:47:08Z">
         <w:r>
           <w:rPr>
             <w:rFonts w:ascii="Cousine" w:hAnsi="Cousine"/>
@@ -4823,7 +4850,7 @@
         </w:rPr>
         <w:t>ncher</w:t>
       </w:r>
-      <w:del w:id="35" w:author="Unknown Author" w:date="2021-07-30T22:47:11Z">
+      <w:del w:id="37" w:author="Unknown Author" w:date="2021-07-30T22:47:11Z">
         <w:r>
           <w:rPr>
             <w:rFonts w:ascii="Cousine" w:hAnsi="Cousine"/>
@@ -4839,22 +4866,13 @@
         </w:rPr>
         <w:t>.sh</w:t>
       </w:r>
-      <w:ins w:id="36" w:author="Unknown Author" w:date="2021-07-30T22:40:32Z">
+      <w:ins w:id="38" w:author="Unknown Author" w:date="2021-07-30T22:40:32Z">
         <w:r>
           <w:rPr>
             <w:rFonts w:ascii="Cousine" w:hAnsi="Cousine"/>
             <w:lang w:val="fr-CA"/>
           </w:rPr>
-          <w:t xml:space="preserve"> /</w:t>
-        </w:r>
-      </w:ins>
-      <w:ins w:id="37" w:author="Unknown Author" w:date="2021-07-30T22:40:32Z">
-        <w:r>
-          <w:rPr>
-            <w:rFonts w:ascii="Cousine" w:hAnsi="Cousine"/>
-            <w:lang w:val="fr-CA"/>
-          </w:rPr>
-          <w:t>etc/init.d/</w:t>
+          <w:t xml:space="preserve"> /etc/init.d/</w:t>
         </w:r>
       </w:ins>
     </w:p>
@@ -4868,7 +4886,7 @@
         <w:suppressAutoHyphens w:val="true"/>
         <w:rPr>
           <w:rFonts w:ascii="Cousine" w:hAnsi="Cousine"/>
-          <w:ins w:id="42" w:author="Unknown Author" w:date="2021-07-30T22:56:56Z"/>
+          <w:ins w:id="43" w:author="Unknown Author" w:date="2021-07-30T22:56:56Z"/>
         </w:rPr>
       </w:pPr>
       <w:r>
@@ -4878,7 +4896,7 @@
         </w:rPr>
         <w:t>sudo chmod a+x /etc/init.d/</w:t>
       </w:r>
-      <w:ins w:id="38" w:author="Unknown Author" w:date="2021-07-30T22:47:15Z">
+      <w:ins w:id="39" w:author="Unknown Author" w:date="2021-07-30T22:47:15Z">
         <w:r>
           <w:rPr>
             <w:rFonts w:ascii="Cousine" w:hAnsi="Cousine"/>
@@ -4887,7 +4905,7 @@
           <w:t>alberti</w:t>
         </w:r>
       </w:ins>
-      <w:ins w:id="39" w:author="Unknown Author" w:date="2021-07-30T23:02:22Z">
+      <w:ins w:id="40" w:author="Unknown Author" w:date="2021-07-30T23:02:22Z">
         <w:r>
           <w:rPr>
             <w:rFonts w:ascii="Cousine" w:hAnsi="Cousine"/>
@@ -4896,7 +4914,7 @@
           <w:t>L</w:t>
         </w:r>
       </w:ins>
-      <w:del w:id="40" w:author="Unknown Author" w:date="2021-07-30T23:02:21Z">
+      <w:del w:id="41" w:author="Unknown Author" w:date="2021-07-30T23:02:21Z">
         <w:r>
           <w:rPr>
             <w:rFonts w:ascii="Cousine" w:hAnsi="Cousine"/>
@@ -4912,7 +4930,7 @@
         </w:rPr>
         <w:t>auncher</w:t>
       </w:r>
-      <w:del w:id="41" w:author="Unknown Author" w:date="2021-07-30T22:47:13Z">
+      <w:del w:id="42" w:author="Unknown Author" w:date="2021-07-30T22:47:13Z">
         <w:r>
           <w:rPr>
             <w:rFonts w:ascii="Cousine" w:hAnsi="Cousine"/>
@@ -4939,10 +4957,10 @@
         <w:suppressAutoHyphens w:val="true"/>
         <w:rPr>
           <w:rFonts w:ascii="Cousine" w:hAnsi="Cousine"/>
-          <w:del w:id="45" w:author="Unknown Author" w:date="2021-07-30T22:53:36Z"/>
-        </w:rPr>
-      </w:pPr>
-      <w:ins w:id="43" w:author="Unknown Author" w:date="2021-07-30T22:56:56Z">
+          <w:del w:id="46" w:author="Unknown Author" w:date="2021-07-30T22:53:36Z"/>
+        </w:rPr>
+      </w:pPr>
+      <w:ins w:id="44" w:author="Unknown Author" w:date="2021-07-30T22:56:56Z">
         <w:r>
           <w:rPr>
             <w:rFonts w:ascii="Cousine" w:hAnsi="Cousine"/>
@@ -4951,7 +4969,7 @@
           <w:t xml:space="preserve">sudo </w:t>
         </w:r>
       </w:ins>
-      <w:ins w:id="44" w:author="Unknown Author" w:date="2021-07-30T22:57:00Z">
+      <w:ins w:id="45" w:author="Unknown Author" w:date="2021-07-30T22:57:00Z">
         <w:r>
           <w:rPr>
             <w:rFonts w:ascii="Cousine" w:hAnsi="Cousine"/>
@@ -4977,10 +4995,10 @@
         <w:jc w:val="left"/>
         <w:rPr>
           <w:rFonts w:ascii="Cousine" w:hAnsi="Cousine"/>
-          <w:del w:id="47" w:author="Unknown Author" w:date="2021-07-30T22:53:36Z"/>
-        </w:rPr>
-      </w:pPr>
-      <w:del w:id="46" w:author="Unknown Author" w:date="2021-07-30T22:53:36Z">
+          <w:del w:id="48" w:author="Unknown Author" w:date="2021-07-30T22:53:36Z"/>
+        </w:rPr>
+      </w:pPr>
+      <w:del w:id="47" w:author="Unknown Author" w:date="2021-07-30T22:53:36Z">
         <w:r>
           <w:rPr>
             <w:lang w:val="fr-CA"/>
@@ -5007,7 +5025,7 @@
           <w:rFonts w:ascii="Cousine" w:hAnsi="Cousine"/>
         </w:rPr>
       </w:pPr>
-      <w:del w:id="48" w:author="Unknown Author" w:date="2021-07-30T22:53:36Z">
+      <w:del w:id="49" w:author="Unknown Author" w:date="2021-07-30T22:53:36Z">
         <w:r>
           <w:rPr>
             <w:rFonts w:ascii="Cousine" w:hAnsi="Cousine"/>
@@ -5091,7 +5109,7 @@
         </w:rPr>
         <w:t xml:space="preserve">Définir les adresses </w:t>
       </w:r>
-      <w:del w:id="49" w:author="Unknown Author" w:date="2021-07-30T23:02:40Z">
+      <w:del w:id="50" w:author="Unknown Author" w:date="2021-07-30T23:02:40Z">
         <w:r>
           <w:rPr>
             <w:rFonts w:eastAsia="Times New Roman" w:cs="Times New Roman"/>
@@ -5102,7 +5120,7 @@
           <w:delText>i2c</w:delText>
         </w:r>
       </w:del>
-      <w:ins w:id="50" w:author="Unknown Author" w:date="2021-07-30T23:02:40Z">
+      <w:ins w:id="51" w:author="Unknown Author" w:date="2021-07-30T23:02:40Z">
         <w:r>
           <w:rPr>
             <w:rFonts w:eastAsia="Times New Roman" w:cs="Times New Roman"/>
@@ -5122,7 +5140,7 @@
         </w:rPr>
         <w:t xml:space="preserve"> et </w:t>
       </w:r>
-      <w:del w:id="51" w:author="Unknown Author" w:date="2021-07-30T23:02:43Z">
+      <w:del w:id="52" w:author="Unknown Author" w:date="2021-07-30T23:02:43Z">
         <w:r>
           <w:rPr>
             <w:rFonts w:eastAsia="Times New Roman" w:cs="Times New Roman"/>
@@ -5133,7 +5151,7 @@
           <w:delText>gpio</w:delText>
         </w:r>
       </w:del>
-      <w:ins w:id="52" w:author="Unknown Author" w:date="2021-07-30T23:02:43Z">
+      <w:ins w:id="53" w:author="Unknown Author" w:date="2021-07-30T23:02:43Z">
         <w:r>
           <w:rPr>
             <w:rFonts w:eastAsia="Times New Roman" w:cs="Times New Roman"/>
@@ -5153,7 +5171,7 @@
         </w:rPr>
         <w:t xml:space="preserve"> pour correspondre </w:t>
       </w:r>
-      <w:ins w:id="53" w:author="Unknown Author" w:date="2021-07-30T23:03:02Z">
+      <w:ins w:id="54" w:author="Unknown Author" w:date="2021-07-30T23:03:02Z">
         <w:r>
           <w:rPr>
             <w:rFonts w:eastAsia="Times New Roman" w:cs="Times New Roman"/>
@@ -5164,7 +5182,7 @@
           <w:t>aux connexions</w:t>
         </w:r>
       </w:ins>
-      <w:del w:id="54" w:author="Unknown Author" w:date="2021-07-30T23:02:59Z">
+      <w:del w:id="55" w:author="Unknown Author" w:date="2021-07-30T23:02:59Z">
         <w:r>
           <w:rPr>
             <w:rFonts w:eastAsia="Times New Roman" w:cs="Times New Roman"/>
@@ -5175,17 +5193,6 @@
           <w:delText>au système </w:delText>
         </w:r>
       </w:del>
-      <w:ins w:id="55" w:author="Unknown Author" w:date="2021-07-30T23:03:00Z">
-        <w:r>
-          <w:rPr>
-            <w:rFonts w:eastAsia="Times New Roman" w:cs="Times New Roman"/>
-            <w:sz w:val="20"/>
-            <w:szCs w:val="24"/>
-            <w:lang w:val="fr-CA"/>
-          </w:rPr>
-          <w:t xml:space="preserve"> </w:t>
-        </w:r>
-      </w:ins>
       <w:ins w:id="56" w:author="Unknown Author" w:date="2021-07-30T23:03:00Z">
         <w:r>
           <w:rPr>
@@ -5194,7 +5201,7 @@
             <w:szCs w:val="24"/>
             <w:lang w:val="fr-CA"/>
           </w:rPr>
-          <w:t>de l</w:t>
+          <w:t xml:space="preserve"> de l</w:t>
         </w:r>
       </w:ins>
       <w:ins w:id="57" w:author="Unknown Author" w:date="2021-07-30T23:03:00Z">
@@ -5933,23 +5940,21 @@
           <w:t xml:space="preserve"> </w:t>
         </w:r>
       </w:ins>
-      <w:hyperlink r:id="rId15">
-        <w:ins w:id="75" w:author="Unknown Author" w:date="2021-07-30T23:49:01Z">
-          <w:r>
-            <w:rPr>
-              <w:rStyle w:val="InternetLink"/>
-              <w:rFonts w:eastAsia="Times New Roman" w:cs="Times New Roman"/>
-              <w:color w:val="auto"/>
-              <w:kern w:val="0"/>
-              <w:sz w:val="20"/>
-              <w:szCs w:val="24"/>
-              <w:u w:val="none"/>
-              <w:lang w:val="fr-CA" w:eastAsia="en-US" w:bidi="ar-SA"/>
-            </w:rPr>
-            <w:t>https://learn.adafruit.com/adafruits-raspberry-pi-lesson-4-gpio-setup/configuring-i2c</w:t>
-          </w:r>
-        </w:ins>
-      </w:hyperlink>
+      <w:ins w:id="75" w:author="Unknown Author" w:date="2021-07-30T23:49:01Z">
+        <w:r>
+          <w:rPr>
+            <w:rStyle w:val="InternetLink"/>
+            <w:rFonts w:eastAsia="Times New Roman" w:cs="Times New Roman"/>
+            <w:color w:val="auto"/>
+            <w:kern w:val="0"/>
+            <w:sz w:val="20"/>
+            <w:szCs w:val="24"/>
+            <w:u w:val="none"/>
+            <w:lang w:val="fr-CA" w:eastAsia="en-US" w:bidi="ar-SA"/>
+          </w:rPr>
+          <w:t>https://learn.adafruit.com/adafruits-raspberry-pi-lesson-4-gpio-setup/configuring-i2c</w:t>
+        </w:r>
+      </w:ins>
     </w:p>
     <w:p>
       <w:pPr>
@@ -5970,8 +5975,8 @@
       </w:r>
     </w:p>
     <w:sectPr>
-      <w:headerReference w:type="default" r:id="rId16"/>
-      <w:footerReference w:type="default" r:id="rId17"/>
+      <w:headerReference w:type="default" r:id="rId14"/>
+      <w:footerReference w:type="default" r:id="rId15"/>
       <w:type w:val="nextPage"/>
       <w:pgSz w:w="12240" w:h="15840"/>
       <w:pgMar w:left="1800" w:right="1800" w:header="708" w:top="1440" w:footer="708" w:bottom="1440" w:gutter="0"/>
@@ -6073,7 +6078,7 @@
     </w:r>
     <w:r>
       <w:rPr/>
-      <w:t>vendredi, 30 juillet 2021</w:t>
+      <w:t>dimanche, 1 août 2021</w:t>
     </w:r>
     <w:r>
       <w:rPr/>

</xml_diff>

<commit_message>
documentation pour changer le cryptogramme
</commit_message>
<xml_diff>
--- a/documentation/Alberti.docx
+++ b/documentation/Alberti.docx
@@ -9,8 +9,8 @@
         <w:jc w:val="center"/>
         <w:rPr/>
       </w:pPr>
-      <w:bookmarkStart w:id="0" w:name="_Toc71019621"/>
-      <w:bookmarkStart w:id="1" w:name="_Toc71020916"/>
+      <w:bookmarkStart w:id="0" w:name="_Toc71020916"/>
+      <w:bookmarkStart w:id="1" w:name="_Toc71019621"/>
       <w:bookmarkStart w:id="2" w:name="_Toc70938388"/>
       <w:r>
         <w:rPr/>
@@ -901,6 +901,7 @@
         <w:pStyle w:val="Normal"/>
         <w:rPr>
           <w:lang w:val="fr-CA"/>
+          <w:ins w:id="0" w:author="Unknown Author" w:date="2021-08-01T18:38:41Z"/>
         </w:rPr>
       </w:pPr>
       <w:r>
@@ -909,10 +910,26 @@
         </w:rPr>
         <w:t>Le cryptogramme peut être changé à l’aide d’un message MQTT.</w:t>
       </w:r>
-    </w:p>
-    <w:p>
-      <w:pPr>
-        <w:pStyle w:val="Heading1"/>
+      <w:r>
+        <w:br w:type="page"/>
+      </w:r>
+    </w:p>
+    <w:p>
+      <w:pPr>
+        <w:pStyle w:val="Normal"/>
+        <w:rPr>
+          <w:del w:id="2" w:author="Unknown Author" w:date="2021-08-01T18:38:42Z"/>
+        </w:rPr>
+      </w:pPr>
+      <w:del w:id="1" w:author="Unknown Author" w:date="2021-08-01T18:38:42Z">
+        <w:r>
+          <w:rPr/>
+        </w:r>
+      </w:del>
+    </w:p>
+    <w:p>
+      <w:pPr>
+        <w:pStyle w:val="Normal"/>
         <w:spacing w:before="280" w:after="280"/>
         <w:ind w:left="0" w:hanging="0"/>
         <w:rPr>
@@ -1077,6 +1094,7 @@
         <w:ind w:left="0" w:hanging="0"/>
         <w:rPr>
           <w:lang w:val="fr-CA"/>
+          <w:ins w:id="6" w:author="Unknown Author" w:date="2021-08-01T18:33:09Z"/>
         </w:rPr>
       </w:pPr>
       <w:r>
@@ -1085,6 +1103,35 @@
         </w:rPr>
         <w:t>Par défaut, le cryptogramme est « QbinxmFbxudssigyyutscooNcudty » qui est un chiffrement du message « LESCAROTTESSONTCVVITES » avec la clé k.</w:t>
       </w:r>
+      <w:ins w:id="3" w:author="Unknown Author" w:date="2021-08-01T18:33:09Z">
+        <w:r>
+          <w:rPr>
+            <w:lang w:val="fr-CA"/>
+          </w:rPr>
+          <w:t xml:space="preserve"> </w:t>
+        </w:r>
+      </w:ins>
+      <w:ins w:id="4" w:author="Unknown Author" w:date="2021-08-01T18:33:09Z">
+        <w:r>
+          <w:rPr>
+            <w:lang w:val="fr-CA"/>
+          </w:rPr>
+          <w:t>Le cryptogramme peut être changé. Un cryptogramme peut aussi être généré à partir d</w:t>
+        </w:r>
+      </w:ins>
+      <w:ins w:id="5" w:author="Unknown Author" w:date="2021-08-01T18:33:09Z">
+        <w:r>
+          <w:rPr>
+            <w:rFonts w:eastAsia="Times New Roman" w:cs="Times New Roman"/>
+            <w:color w:val="auto"/>
+            <w:kern w:val="0"/>
+            <w:sz w:val="20"/>
+            <w:szCs w:val="24"/>
+            <w:lang w:val="fr-CA" w:eastAsia="en-US" w:bidi="ar-SA"/>
+          </w:rPr>
+          <w:t>’un message.</w:t>
+        </w:r>
+      </w:ins>
     </w:p>
     <w:p>
       <w:pPr>
@@ -1092,14 +1139,257 @@
         <w:spacing w:before="280" w:after="280"/>
         <w:ind w:left="0" w:hanging="0"/>
         <w:rPr>
-          <w:lang w:val="fr-CA"/>
-        </w:rPr>
-      </w:pPr>
-      <w:r>
-        <w:rPr>
-          <w:lang w:val="fr-CA"/>
-        </w:rPr>
-        <w:t xml:space="preserve">Pour changer le cryptogramme, envoyez un message MQTT au serveur. Le premier caractère du message sera interprété comme la clé de chiffrement. Sur un système linux : </w:t>
+          <w:b/>
+          <w:b/>
+          <w:bCs/>
+        </w:rPr>
+      </w:pPr>
+      <w:ins w:id="7" w:author="Unknown Author" w:date="2021-08-01T18:33:09Z">
+        <w:r>
+          <w:rPr>
+            <w:rFonts w:eastAsia="Times New Roman" w:cs="Times New Roman"/>
+            <w:b/>
+            <w:bCs/>
+            <w:color w:val="auto"/>
+            <w:kern w:val="0"/>
+            <w:sz w:val="20"/>
+            <w:szCs w:val="24"/>
+            <w:lang w:val="fr-CA" w:eastAsia="en-US" w:bidi="ar-SA"/>
+          </w:rPr>
+          <w:t>C</w:t>
+        </w:r>
+      </w:ins>
+      <w:ins w:id="8" w:author="Unknown Author" w:date="2021-08-01T18:33:09Z">
+        <w:r>
+          <w:rPr>
+            <w:rFonts w:eastAsia="Times New Roman" w:cs="Times New Roman"/>
+            <w:b/>
+            <w:bCs/>
+            <w:color w:val="auto"/>
+            <w:kern w:val="0"/>
+            <w:sz w:val="20"/>
+            <w:szCs w:val="24"/>
+            <w:lang w:val="fr-CA" w:eastAsia="en-US" w:bidi="ar-SA"/>
+          </w:rPr>
+          <w:t>hiffrer un message</w:t>
+        </w:r>
+      </w:ins>
+    </w:p>
+    <w:p>
+      <w:pPr>
+        <w:pStyle w:val="Normal"/>
+        <w:spacing w:before="280" w:after="280"/>
+        <w:ind w:left="0" w:hanging="0"/>
+        <w:rPr>
+          <w:lang w:val="fr-CA"/>
+          <w:ins w:id="17" w:author="Unknown Author" w:date="2021-08-01T18:41:43Z"/>
+        </w:rPr>
+      </w:pPr>
+      <w:r>
+        <w:rPr>
+          <w:lang w:val="fr-CA"/>
+        </w:rPr>
+        <w:t xml:space="preserve">Pour changer le </w:t>
+      </w:r>
+      <w:del w:id="9" w:author="Unknown Author" w:date="2021-08-01T18:32:42Z">
+        <w:r>
+          <w:rPr>
+            <w:lang w:val="fr-CA"/>
+          </w:rPr>
+          <w:delText>cryptogramme</w:delText>
+        </w:r>
+      </w:del>
+      <w:ins w:id="10" w:author="Unknown Author" w:date="2021-08-01T18:32:42Z">
+        <w:r>
+          <w:rPr>
+            <w:lang w:val="fr-CA"/>
+          </w:rPr>
+          <w:t>message</w:t>
+        </w:r>
+      </w:ins>
+      <w:r>
+        <w:rPr>
+          <w:lang w:val="fr-CA"/>
+        </w:rPr>
+        <w:t xml:space="preserve">, envoyez un message </w:t>
+      </w:r>
+      <w:del w:id="11" w:author="Unknown Author" w:date="2021-08-01T18:42:05Z">
+        <w:r>
+          <w:rPr>
+            <w:lang w:val="fr-CA"/>
+          </w:rPr>
+          <w:delText xml:space="preserve">MQTT </w:delText>
+        </w:r>
+      </w:del>
+      <w:r>
+        <w:rPr>
+          <w:lang w:val="fr-CA"/>
+        </w:rPr>
+        <w:t>au serveur</w:t>
+      </w:r>
+      <w:ins w:id="12" w:author="Unknown Author" w:date="2021-08-01T18:42:08Z">
+        <w:r>
+          <w:rPr>
+            <w:lang w:val="fr-CA"/>
+          </w:rPr>
+          <w:t xml:space="preserve"> </w:t>
+        </w:r>
+      </w:ins>
+      <w:ins w:id="13" w:author="Unknown Author" w:date="2021-08-01T18:42:08Z">
+        <w:r>
+          <w:rPr>
+            <w:lang w:val="fr-CA"/>
+          </w:rPr>
+          <w:t>MQTT</w:t>
+        </w:r>
+      </w:ins>
+      <w:ins w:id="14" w:author="Unknown Author" w:date="2021-08-01T18:35:16Z">
+        <w:r>
+          <w:rPr>
+            <w:lang w:val="fr-CA"/>
+          </w:rPr>
+          <w:t xml:space="preserve"> </w:t>
+        </w:r>
+      </w:ins>
+      <w:ins w:id="15" w:author="Unknown Author" w:date="2021-08-01T18:35:16Z">
+        <w:r>
+          <w:rPr>
+            <w:lang w:val="fr-CA"/>
+          </w:rPr>
+          <w:t xml:space="preserve">sur le topic </w:t>
+        </w:r>
+      </w:ins>
+      <w:ins w:id="16" w:author="Unknown Author" w:date="2021-08-01T18:35:16Z">
+        <w:r>
+          <w:rPr>
+            <w:rFonts w:ascii="Cousine" w:hAnsi="Cousine"/>
+            <w:lang w:val="fr-CA"/>
+          </w:rPr>
+          <w:t>alberti/msg</w:t>
+        </w:r>
+      </w:ins>
+      <w:r>
+        <w:rPr>
+          <w:lang w:val="fr-CA"/>
+        </w:rPr>
+        <w:t xml:space="preserve">. Le premier caractère du message sera interprété comme la clé de chiffrement. </w:t>
+      </w:r>
+    </w:p>
+    <w:p>
+      <w:pPr>
+        <w:pStyle w:val="Normal"/>
+        <w:spacing w:before="280" w:after="280"/>
+        <w:ind w:left="0" w:hanging="0"/>
+        <w:rPr>
+          <w:lang w:val="fr-CA"/>
+        </w:rPr>
+      </w:pPr>
+      <w:del w:id="18" w:author="Unknown Author" w:date="2021-08-01T18:41:47Z">
+        <w:r>
+          <w:rPr>
+            <w:lang w:val="fr-CA"/>
+          </w:rPr>
+          <w:delText>S</w:delText>
+        </w:r>
+      </w:del>
+      <w:ins w:id="19" w:author="Unknown Author" w:date="2021-08-01T18:41:48Z">
+        <w:r>
+          <w:rPr>
+            <w:lang w:val="fr-CA"/>
+          </w:rPr>
+          <w:t>S</w:t>
+        </w:r>
+      </w:ins>
+      <w:r>
+        <w:rPr>
+          <w:lang w:val="fr-CA"/>
+        </w:rPr>
+        <w:t>ur un système linu</w:t>
+      </w:r>
+      <w:del w:id="20" w:author="Unknown Author" w:date="2021-08-01T18:37:12Z">
+        <w:r>
+          <w:rPr>
+            <w:lang w:val="fr-CA"/>
+          </w:rPr>
+          <w:delText>x </w:delText>
+        </w:r>
+      </w:del>
+      <w:ins w:id="21" w:author="Unknown Author" w:date="2021-08-01T18:37:07Z">
+        <w:r>
+          <w:rPr>
+            <w:lang w:val="fr-CA"/>
+          </w:rPr>
+          <w:t>x</w:t>
+        </w:r>
+      </w:ins>
+      <w:ins w:id="22" w:author="Unknown Author" w:date="2021-08-01T18:37:07Z">
+        <w:r>
+          <w:rPr>
+            <w:lang w:val="fr-CA"/>
+          </w:rPr>
+          <w:t xml:space="preserve">, </w:t>
+        </w:r>
+      </w:ins>
+      <w:ins w:id="23" w:author="Unknown Author" w:date="2021-08-01T18:37:07Z">
+        <w:r>
+          <w:rPr>
+            <w:lang w:val="fr-CA"/>
+          </w:rPr>
+          <w:t xml:space="preserve">la commande </w:t>
+        </w:r>
+      </w:ins>
+      <w:ins w:id="24" w:author="Unknown Author" w:date="2021-08-01T18:37:07Z">
+        <w:r>
+          <w:rPr>
+            <w:rFonts w:ascii="Cousine" w:hAnsi="Cousine"/>
+            <w:lang w:val="fr-CA"/>
+          </w:rPr>
+          <w:t>mosquitto_pub</w:t>
+        </w:r>
+      </w:ins>
+      <w:ins w:id="25" w:author="Unknown Author" w:date="2021-08-01T18:38:05Z">
+        <w:r>
+          <w:rPr>
+            <w:lang w:val="fr-CA"/>
+          </w:rPr>
+          <w:t xml:space="preserve"> (</w:t>
+        </w:r>
+      </w:ins>
+      <w:ins w:id="26" w:author="Unknown Author" w:date="2021-08-01T18:38:05Z">
+        <w:r>
+          <w:rPr>
+            <w:rStyle w:val="SourceText"/>
+            <w:lang w:val="fr-CA"/>
+          </w:rPr>
+          <w:t>sudo apt-get install mosquitto-clients</w:t>
+        </w:r>
+      </w:ins>
+      <w:ins w:id="27" w:author="Unknown Author" w:date="2021-08-01T18:38:05Z">
+        <w:r>
+          <w:rPr>
+            <w:lang w:val="fr-CA"/>
+          </w:rPr>
+          <w:t>) permet d</w:t>
+        </w:r>
+      </w:ins>
+      <w:ins w:id="28" w:author="Unknown Author" w:date="2021-08-01T18:38:05Z">
+        <w:r>
+          <w:rPr>
+            <w:rFonts w:eastAsia="Times New Roman" w:cs="Times New Roman"/>
+            <w:color w:val="auto"/>
+            <w:kern w:val="0"/>
+            <w:sz w:val="20"/>
+            <w:szCs w:val="24"/>
+            <w:lang w:val="fr-CA" w:eastAsia="en-US" w:bidi="ar-SA"/>
+          </w:rPr>
+          <w:t>’envoyer un message sur un topic mqtt</w:t>
+        </w:r>
+      </w:ins>
+      <w:r>
+        <w:rPr>
+          <w:lang w:val="fr-CA"/>
+        </w:rPr>
+        <w:t xml:space="preserve">: </w:t>
       </w:r>
     </w:p>
     <w:p>
@@ -1117,7 +1407,7 @@
           <w:lang w:val="fr-CA" w:eastAsia="en-US" w:bidi="ar-SA"/>
         </w:rPr>
       </w:pPr>
-      <w:ins w:id="0" w:author="Unknown Author" w:date="2021-08-01T18:12:22Z">
+      <w:ins w:id="29" w:author="Unknown Author" w:date="2021-08-01T18:12:22Z">
         <w:r>
           <w:rPr>
             <w:rFonts w:eastAsia="Times New Roman" w:cs="Times New Roman" w:ascii="Lucida Sans Typewriter" w:hAnsi="Lucida Sans Typewriter"/>
@@ -1142,8 +1432,115 @@
           <w:lang w:val="fr-CA" w:eastAsia="en-US" w:bidi="ar-SA"/>
           <w:rPrChange w:id="0" w:author="Unknown Author" w:date="2021-08-01T18:12:10Z"/>
         </w:rPr>
-        <w:t>mosquitto_sub -h 192.168.1.100 -t alberti -m "kLes carottes sont cuites"</w:t>
-        <w:rPrChange w:id="0" w:author="Unknown Author" w:date="2021-08-01T18:11:43Z"/>
+        <w:t>mosquitto_</w:t>
+      </w:r>
+      <w:del w:id="31" w:author="Unknown Author" w:date="2021-08-01T18:29:35Z">
+        <w:r>
+          <w:rPr>
+            <w:rFonts w:eastAsia="Times New Roman" w:cs="Times New Roman" w:ascii="Lucida Sans Typewriter" w:hAnsi="Lucida Sans Typewriter"/>
+            <w:color w:val="FFFFFF" w:themeColor="background1"/>
+            <w:kern w:val="0"/>
+            <w:sz w:val="20"/>
+            <w:szCs w:val="24"/>
+            <w:shd w:fill="808080" w:val="clear"/>
+            <w:lang w:val="fr-CA" w:eastAsia="en-US" w:bidi="ar-SA"/>
+          </w:rPr>
+          <w:delText>s</w:delText>
+        </w:r>
+      </w:del>
+      <w:ins w:id="32" w:author="Unknown Author" w:date="2021-08-01T18:29:34Z">
+        <w:r>
+          <w:rPr>
+            <w:rFonts w:eastAsia="Times New Roman" w:cs="Times New Roman" w:ascii="Lucida Sans Typewriter" w:hAnsi="Lucida Sans Typewriter"/>
+            <w:color w:val="FFFFFF" w:themeColor="background1"/>
+            <w:kern w:val="0"/>
+            <w:sz w:val="20"/>
+            <w:szCs w:val="24"/>
+            <w:shd w:fill="808080" w:val="clear"/>
+            <w:lang w:val="fr-CA" w:eastAsia="en-US" w:bidi="ar-SA"/>
+          </w:rPr>
+          <w:t>p</w:t>
+        </w:r>
+      </w:ins>
+      <w:r>
+        <w:rPr>
+          <w:rFonts w:eastAsia="Times New Roman" w:cs="Times New Roman" w:ascii="Lucida Sans Typewriter" w:hAnsi="Lucida Sans Typewriter"/>
+          <w:color w:val="FFFFFF" w:themeColor="background1"/>
+          <w:kern w:val="0"/>
+          <w:sz w:val="20"/>
+          <w:szCs w:val="24"/>
+          <w:shd w:fill="808080" w:val="clear"/>
+          <w:lang w:val="fr-CA" w:eastAsia="en-US" w:bidi="ar-SA"/>
+          <w:rPrChange w:id="0" w:author="Unknown Author" w:date="2021-08-01T18:12:10Z"/>
+        </w:rPr>
+        <w:t>ub -h 192.168.1.100 -t alberti</w:t>
+      </w:r>
+      <w:ins w:id="34" w:author="Unknown Author" w:date="2021-08-01T18:29:41Z">
+        <w:r>
+          <w:rPr>
+            <w:rFonts w:eastAsia="Times New Roman" w:cs="Times New Roman" w:ascii="Lucida Sans Typewriter" w:hAnsi="Lucida Sans Typewriter"/>
+            <w:color w:val="FFFFFF" w:themeColor="background1"/>
+            <w:kern w:val="0"/>
+            <w:sz w:val="20"/>
+            <w:szCs w:val="24"/>
+            <w:shd w:fill="808080" w:val="clear"/>
+            <w:lang w:val="fr-CA" w:eastAsia="en-US" w:bidi="ar-SA"/>
+          </w:rPr>
+          <w:t>/</w:t>
+        </w:r>
+      </w:ins>
+      <w:ins w:id="35" w:author="Unknown Author" w:date="2021-08-01T18:29:41Z">
+        <w:r>
+          <w:rPr>
+            <w:rFonts w:eastAsia="Times New Roman" w:cs="Times New Roman" w:ascii="Lucida Sans Typewriter" w:hAnsi="Lucida Sans Typewriter"/>
+            <w:color w:val="FFFFFF" w:themeColor="background1"/>
+            <w:kern w:val="0"/>
+            <w:sz w:val="20"/>
+            <w:szCs w:val="24"/>
+            <w:shd w:fill="808080" w:val="clear"/>
+            <w:lang w:val="fr-CA" w:eastAsia="en-US" w:bidi="ar-SA"/>
+          </w:rPr>
+          <w:t>msg</w:t>
+        </w:r>
+      </w:ins>
+      <w:r>
+        <w:rPr>
+          <w:rFonts w:eastAsia="Times New Roman" w:cs="Times New Roman" w:ascii="Lucida Sans Typewriter" w:hAnsi="Lucida Sans Typewriter"/>
+          <w:color w:val="FFFFFF" w:themeColor="background1"/>
+          <w:kern w:val="0"/>
+          <w:sz w:val="20"/>
+          <w:szCs w:val="24"/>
+          <w:shd w:fill="808080" w:val="clear"/>
+          <w:lang w:val="fr-CA" w:eastAsia="en-US" w:bidi="ar-SA"/>
+          <w:rPrChange w:id="0" w:author="Unknown Author" w:date="2021-08-01T18:12:10Z"/>
+        </w:rPr>
+        <w:t xml:space="preserve"> -m "</w:t>
+      </w:r>
+      <w:r>
+        <w:rPr>
+          <w:rFonts w:eastAsia="Times New Roman" w:cs="Times New Roman" w:ascii="Lucida Sans Typewriter" w:hAnsi="Lucida Sans Typewriter"/>
+          <w:color w:val="F7D1D5"/>
+          <w:kern w:val="0"/>
+          <w:sz w:val="20"/>
+          <w:szCs w:val="24"/>
+          <w:shd w:fill="808080" w:val="clear"/>
+          <w:lang w:val="fr-CA" w:eastAsia="en-US" w:bidi="ar-SA"/>
+          <w:rPrChange w:id="0" w:author="Unknown Author" w:date="2021-08-01T18:42:23Z"/>
+        </w:rPr>
+        <w:t>kLes carottes sont cuites</w:t>
+      </w:r>
+      <w:r>
+        <w:rPr>
+          <w:rFonts w:eastAsia="Times New Roman" w:cs="Times New Roman" w:ascii="Lucida Sans Typewriter" w:hAnsi="Lucida Sans Typewriter"/>
+          <w:color w:val="FFFFFF" w:themeColor="background1"/>
+          <w:kern w:val="0"/>
+          <w:sz w:val="20"/>
+          <w:szCs w:val="24"/>
+          <w:shd w:fill="808080" w:val="clear"/>
+          <w:lang w:val="fr-CA" w:eastAsia="en-US" w:bidi="ar-SA"/>
+          <w:rPrChange w:id="0" w:author="Unknown Author" w:date="2021-08-01T18:12:10Z"/>
+        </w:rPr>
+        <w:t>"</w:t>
       </w:r>
     </w:p>
     <w:p>
@@ -1153,6 +1550,7 @@
         <w:ind w:left="0" w:hanging="0"/>
         <w:rPr>
           <w:lang w:val="fr-CA"/>
+          <w:ins w:id="39" w:author="Unknown Author" w:date="2021-08-01T18:34:01Z"/>
         </w:rPr>
       </w:pPr>
       <w:r>
@@ -1161,6 +1559,224 @@
         </w:rPr>
         <w:t>Où l’adresse IP doit être remplacée par celle du serveur MQTT. Le message sera encodé puis chiffré avec la clé k.  Le nouveau cryptogramme apparaîtra sur l’écran LCD.</w:t>
       </w:r>
+    </w:p>
+    <w:p>
+      <w:pPr>
+        <w:pStyle w:val="Normal"/>
+        <w:spacing w:before="280" w:after="280"/>
+        <w:ind w:left="0" w:hanging="0"/>
+        <w:rPr>
+          <w:b/>
+          <w:b/>
+          <w:bCs/>
+          <w:ins w:id="41" w:author="Unknown Author" w:date="2021-08-01T18:32:59Z"/>
+        </w:rPr>
+      </w:pPr>
+      <w:ins w:id="40" w:author="Unknown Author" w:date="2021-08-01T18:34:01Z">
+        <w:r>
+          <w:rPr>
+            <w:b/>
+            <w:bCs/>
+            <w:lang w:val="fr-CA"/>
+          </w:rPr>
+          <w:t>Changer le cryptogramme</w:t>
+        </w:r>
+      </w:ins>
+    </w:p>
+    <w:p>
+      <w:pPr>
+        <w:pStyle w:val="Normal"/>
+        <w:spacing w:before="280" w:after="280"/>
+        <w:ind w:left="0" w:hanging="0"/>
+        <w:rPr>
+          <w:lang w:val="fr-CA"/>
+          <w:ins w:id="49" w:author="Unknown Author" w:date="2021-08-01T18:33:00Z"/>
+        </w:rPr>
+      </w:pPr>
+      <w:ins w:id="42" w:author="Unknown Author" w:date="2021-08-01T18:33:00Z">
+        <w:r>
+          <w:rPr>
+            <w:lang w:val="fr-CA"/>
+          </w:rPr>
+          <w:t xml:space="preserve">Pour changer le </w:t>
+        </w:r>
+      </w:ins>
+      <w:ins w:id="43" w:author="Unknown Author" w:date="2021-08-01T18:33:00Z">
+        <w:r>
+          <w:rPr>
+            <w:rFonts w:eastAsia="Times New Roman" w:cs="Times New Roman"/>
+            <w:color w:val="auto"/>
+            <w:kern w:val="0"/>
+            <w:sz w:val="20"/>
+            <w:szCs w:val="24"/>
+            <w:lang w:val="fr-CA" w:eastAsia="en-US" w:bidi="ar-SA"/>
+          </w:rPr>
+          <w:t>cryptogramme</w:t>
+        </w:r>
+      </w:ins>
+      <w:ins w:id="44" w:author="Unknown Author" w:date="2021-08-01T18:33:00Z">
+        <w:r>
+          <w:rPr>
+            <w:lang w:val="fr-CA"/>
+          </w:rPr>
+          <w:t>, envoyez un message MQTT au serve</w:t>
+        </w:r>
+      </w:ins>
+      <w:ins w:id="45" w:author="Unknown Author" w:date="2021-08-01T18:33:00Z">
+        <w:r>
+          <w:rPr>
+            <w:lang w:val="fr-CA"/>
+          </w:rPr>
+          <w:t xml:space="preserve">ur sur le topic </w:t>
+        </w:r>
+      </w:ins>
+      <w:ins w:id="46" w:author="Unknown Author" w:date="2021-08-01T18:33:00Z">
+        <w:r>
+          <w:rPr>
+            <w:rFonts w:ascii="Cousine" w:hAnsi="Cousine"/>
+            <w:lang w:val="fr-CA"/>
+          </w:rPr>
+          <w:t>alberti/crypto</w:t>
+        </w:r>
+      </w:ins>
+      <w:ins w:id="47" w:author="Unknown Author" w:date="2021-08-01T18:33:00Z">
+        <w:r>
+          <w:rPr>
+            <w:lang w:val="fr-CA"/>
+          </w:rPr>
+          <w:t>.</w:t>
+        </w:r>
+      </w:ins>
+      <w:ins w:id="48" w:author="Unknown Author" w:date="2021-08-01T18:33:00Z">
+        <w:r>
+          <w:rPr>
+            <w:lang w:val="fr-CA"/>
+          </w:rPr>
+          <w:t xml:space="preserve"> Sur un système linux : </w:t>
+        </w:r>
+      </w:ins>
+    </w:p>
+    <w:p>
+      <w:pPr>
+        <w:pStyle w:val="Normal"/>
+        <w:spacing w:before="280" w:after="280"/>
+        <w:ind w:left="0" w:hanging="0"/>
+        <w:rPr>
+          <w:rFonts w:ascii="Lucida Sans Typewriter" w:hAnsi="Lucida Sans Typewriter" w:eastAsia="Times New Roman" w:cs="Times New Roman"/>
+          <w:color w:val="FFFFFF" w:themeColor="background1"/>
+          <w:kern w:val="0"/>
+          <w:sz w:val="20"/>
+          <w:szCs w:val="24"/>
+          <w:shd w:fill="808080" w:val="clear"/>
+          <w:lang w:val="fr-CA" w:eastAsia="en-US" w:bidi="ar-SA"/>
+        </w:rPr>
+      </w:pPr>
+      <w:ins w:id="50" w:author="Unknown Author" w:date="2021-08-01T18:33:00Z">
+        <w:r>
+          <w:rPr>
+            <w:rFonts w:eastAsia="Times New Roman" w:cs="Times New Roman" w:ascii="Lucida Sans Typewriter" w:hAnsi="Lucida Sans Typewriter"/>
+            <w:color w:val="FFFFFF" w:themeColor="background1"/>
+            <w:kern w:val="0"/>
+            <w:sz w:val="20"/>
+            <w:szCs w:val="24"/>
+            <w:shd w:fill="808080" w:val="clear"/>
+            <w:lang w:val="fr-CA" w:eastAsia="en-US" w:bidi="ar-SA"/>
+          </w:rPr>
+          <w:t>pi@raspberrypi:~$ mosquitto_</w:t>
+        </w:r>
+      </w:ins>
+      <w:ins w:id="51" w:author="Unknown Author" w:date="2021-08-01T18:33:00Z">
+        <w:r>
+          <w:rPr>
+            <w:rFonts w:eastAsia="Times New Roman" w:cs="Times New Roman" w:ascii="Lucida Sans Typewriter" w:hAnsi="Lucida Sans Typewriter"/>
+            <w:color w:val="FFFFFF" w:themeColor="background1"/>
+            <w:kern w:val="0"/>
+            <w:sz w:val="20"/>
+            <w:szCs w:val="24"/>
+            <w:shd w:fill="808080" w:val="clear"/>
+            <w:lang w:val="fr-CA" w:eastAsia="en-US" w:bidi="ar-SA"/>
+          </w:rPr>
+          <w:t>p</w:t>
+        </w:r>
+      </w:ins>
+      <w:ins w:id="52" w:author="Unknown Author" w:date="2021-08-01T18:33:00Z">
+        <w:r>
+          <w:rPr>
+            <w:rFonts w:eastAsia="Times New Roman" w:cs="Times New Roman" w:ascii="Lucida Sans Typewriter" w:hAnsi="Lucida Sans Typewriter"/>
+            <w:color w:val="FFFFFF" w:themeColor="background1"/>
+            <w:kern w:val="0"/>
+            <w:sz w:val="20"/>
+            <w:szCs w:val="24"/>
+            <w:shd w:fill="808080" w:val="clear"/>
+            <w:lang w:val="fr-CA" w:eastAsia="en-US" w:bidi="ar-SA"/>
+          </w:rPr>
+          <w:t>ub -h 192.168.1.100 -t alberti/</w:t>
+        </w:r>
+      </w:ins>
+      <w:ins w:id="53" w:author="Unknown Author" w:date="2021-08-01T18:33:00Z">
+        <w:r>
+          <w:rPr>
+            <w:rFonts w:eastAsia="Times New Roman" w:cs="Times New Roman" w:ascii="Lucida Sans Typewriter" w:hAnsi="Lucida Sans Typewriter"/>
+            <w:color w:val="FFFFFF" w:themeColor="background1"/>
+            <w:kern w:val="0"/>
+            <w:sz w:val="20"/>
+            <w:szCs w:val="24"/>
+            <w:shd w:fill="808080" w:val="clear"/>
+            <w:lang w:val="fr-CA" w:eastAsia="en-US" w:bidi="ar-SA"/>
+          </w:rPr>
+          <w:t>crypto</w:t>
+        </w:r>
+      </w:ins>
+      <w:ins w:id="54" w:author="Unknown Author" w:date="2021-08-01T18:33:00Z">
+        <w:r>
+          <w:rPr>
+            <w:rFonts w:eastAsia="Times New Roman" w:cs="Times New Roman" w:ascii="Lucida Sans Typewriter" w:hAnsi="Lucida Sans Typewriter"/>
+            <w:color w:val="FFFFFF" w:themeColor="background1"/>
+            <w:kern w:val="0"/>
+            <w:sz w:val="20"/>
+            <w:szCs w:val="24"/>
+            <w:shd w:fill="808080" w:val="clear"/>
+            <w:lang w:val="fr-CA" w:eastAsia="en-US" w:bidi="ar-SA"/>
+          </w:rPr>
+          <w:t xml:space="preserve"> -m "</w:t>
+        </w:r>
+      </w:ins>
+      <w:ins w:id="55" w:author="Unknown Author" w:date="2021-08-01T18:33:00Z">
+        <w:r>
+          <w:rPr>
+            <w:rFonts w:eastAsia="Times New Roman" w:cs="Times New Roman" w:ascii="Lucida Sans Typewriter" w:hAnsi="Lucida Sans Typewriter"/>
+            <w:color w:val="F7D1D5"/>
+            <w:kern w:val="0"/>
+            <w:sz w:val="20"/>
+            <w:szCs w:val="24"/>
+            <w:shd w:fill="808080" w:val="clear"/>
+            <w:lang w:val="fr-CA" w:eastAsia="en-US" w:bidi="ar-SA"/>
+          </w:rPr>
+          <w:t>QbinxmFbxudssigyyutscooNcudty</w:t>
+        </w:r>
+      </w:ins>
+      <w:ins w:id="56" w:author="Unknown Author" w:date="2021-08-01T18:33:00Z">
+        <w:r>
+          <w:rPr>
+            <w:rFonts w:eastAsia="Times New Roman" w:cs="Times New Roman" w:ascii="Lucida Sans Typewriter" w:hAnsi="Lucida Sans Typewriter"/>
+            <w:color w:val="FFFFFF" w:themeColor="background1"/>
+            <w:kern w:val="0"/>
+            <w:sz w:val="20"/>
+            <w:szCs w:val="24"/>
+            <w:shd w:fill="808080" w:val="clear"/>
+            <w:lang w:val="fr-CA" w:eastAsia="en-US" w:bidi="ar-SA"/>
+          </w:rPr>
+          <w:t>"</w:t>
+        </w:r>
+      </w:ins>
+      <w:ins w:id="57" w:author="Unknown Author" w:date="2021-08-01T18:34:49Z">
+        <w:r>
+          <w:rPr>
+            <w:lang w:val="fr-CA"/>
+          </w:rPr>
+          <w:t xml:space="preserve"> </w:t>
+        </w:r>
+      </w:ins>
     </w:p>
     <w:p>
       <w:pPr>
@@ -1219,8 +1835,8 @@
         </w:rPr>
         <w:t>Utilisation sans boutons ni LCD</w:t>
       </w:r>
-      <w:bookmarkStart w:id="4" w:name="_Toc709383901"/>
-      <w:bookmarkStart w:id="5" w:name="_Toc71020918"/>
+      <w:bookmarkStart w:id="4" w:name="_Toc71020918"/>
+      <w:bookmarkStart w:id="5" w:name="_Toc709383901"/>
       <w:bookmarkEnd w:id="4"/>
       <w:bookmarkEnd w:id="5"/>
     </w:p>
@@ -4199,7 +4815,7 @@
         </w:rPr>
         <w:t>Installation</w:t>
       </w:r>
-      <w:ins w:id="2" w:author="Unknown Author" w:date="2021-07-30T21:36:23Z">
+      <w:ins w:id="58" w:author="Unknown Author" w:date="2021-07-30T21:36:23Z">
         <w:r>
           <w:rPr>
             <w:rFonts w:eastAsia="" w:cs="" w:ascii="Calibri Light" w:hAnsi="Calibri Light" w:asciiTheme="majorHAnsi" w:cstheme="majorBidi" w:eastAsiaTheme="majorEastAsia" w:hAnsiTheme="majorHAnsi"/>
@@ -4275,7 +4891,7 @@
         <w:suppressAutoHyphens w:val="true"/>
         <w:rPr>
           <w:rFonts w:ascii="Cousine" w:hAnsi="Cousine"/>
-          <w:del w:id="3" w:author="Unknown Author" w:date="2021-07-30T22:23:52Z"/>
+          <w:del w:id="59" w:author="Unknown Author" w:date="2021-07-30T22:23:52Z"/>
         </w:rPr>
       </w:pPr>
       <w:r>
@@ -4300,10 +4916,10 @@
         <w:jc w:val="left"/>
         <w:rPr>
           <w:rFonts w:ascii="Cousine" w:hAnsi="Cousine"/>
-          <w:del w:id="8" w:author="Unknown Author" w:date="2021-07-30T22:23:52Z"/>
-        </w:rPr>
-      </w:pPr>
-      <w:del w:id="4" w:author="Unknown Author" w:date="2021-07-30T22:23:52Z">
+          <w:del w:id="64" w:author="Unknown Author" w:date="2021-07-30T22:23:52Z"/>
+        </w:rPr>
+      </w:pPr>
+      <w:del w:id="60" w:author="Unknown Author" w:date="2021-07-30T22:23:52Z">
         <w:r>
           <w:rPr>
             <w:lang w:val="fr-CA"/>
@@ -4312,7 +4928,7 @@
         </w:r>
       </w:del>
       <w:hyperlink r:id="rId8">
-        <w:del w:id="5" w:author="Unknown Author" w:date="2021-07-30T22:23:52Z">
+        <w:del w:id="61" w:author="Unknown Author" w:date="2021-07-30T22:23:52Z">
           <w:r>
             <w:rPr>
               <w:rStyle w:val="InternetLink"/>
@@ -4323,7 +4939,7 @@
           </w:r>
         </w:del>
       </w:hyperlink>
-      <w:del w:id="6" w:author="Unknown Author" w:date="2021-07-30T22:23:52Z">
+      <w:del w:id="62" w:author="Unknown Author" w:date="2021-07-30T22:23:52Z">
         <w:r>
           <w:rPr>
             <w:rStyle w:val="InternetLink"/>
@@ -4333,7 +4949,7 @@
           <w:delText xml:space="preserve">) </w:delText>
         </w:r>
       </w:del>
-      <w:del w:id="7" w:author="Unknown Author" w:date="2021-07-30T22:23:52Z">
+      <w:del w:id="63" w:author="Unknown Author" w:date="2021-07-30T22:23:52Z">
         <w:r>
           <w:rPr>
             <w:lang w:val="fr-CA"/>
@@ -4356,10 +4972,10 @@
         <w:jc w:val="left"/>
         <w:rPr>
           <w:rFonts w:ascii="Cousine" w:hAnsi="Cousine"/>
-          <w:del w:id="10" w:author="Unknown Author" w:date="2021-07-30T22:23:52Z"/>
-        </w:rPr>
-      </w:pPr>
-      <w:del w:id="9" w:author="Unknown Author" w:date="2021-07-30T22:23:52Z">
+          <w:del w:id="66" w:author="Unknown Author" w:date="2021-07-30T22:23:52Z"/>
+        </w:rPr>
+      </w:pPr>
+      <w:del w:id="65" w:author="Unknown Author" w:date="2021-07-30T22:23:52Z">
         <w:r>
           <w:rPr>
             <w:rFonts w:ascii="Cousine" w:hAnsi="Cousine"/>
@@ -4383,10 +4999,10 @@
         <w:jc w:val="left"/>
         <w:rPr>
           <w:rFonts w:ascii="Cousine" w:hAnsi="Cousine"/>
-          <w:del w:id="12" w:author="Unknown Author" w:date="2021-07-30T22:23:52Z"/>
-        </w:rPr>
-      </w:pPr>
-      <w:del w:id="11" w:author="Unknown Author" w:date="2021-07-30T22:23:52Z">
+          <w:del w:id="68" w:author="Unknown Author" w:date="2021-07-30T22:23:52Z"/>
+        </w:rPr>
+      </w:pPr>
+      <w:del w:id="67" w:author="Unknown Author" w:date="2021-07-30T22:23:52Z">
         <w:r>
           <w:rPr>
             <w:rFonts w:ascii="Cousine" w:hAnsi="Cousine"/>
@@ -4412,7 +5028,7 @@
           <w:rFonts w:ascii="Cousine" w:hAnsi="Cousine"/>
         </w:rPr>
       </w:pPr>
-      <w:del w:id="13" w:author="Unknown Author" w:date="2021-07-30T22:23:52Z">
+      <w:del w:id="69" w:author="Unknown Author" w:date="2021-07-30T22:23:52Z">
         <w:r>
           <w:rPr>
             <w:rFonts w:ascii="Cousine" w:hAnsi="Cousine"/>
@@ -4511,7 +5127,7 @@
         <w:suppressAutoHyphens w:val="true"/>
         <w:rPr>
           <w:lang w:val="fr-CA"/>
-          <w:ins w:id="14" w:author="Unknown Author" w:date="2021-07-30T22:23:56Z"/>
+          <w:ins w:id="70" w:author="Unknown Author" w:date="2021-07-30T22:23:56Z"/>
         </w:rPr>
       </w:pPr>
       <w:r>
@@ -4531,10 +5147,10 @@
         <w:suppressAutoHyphens w:val="true"/>
         <w:rPr>
           <w:lang w:val="fr-CA"/>
-          <w:ins w:id="19" w:author="Unknown Author" w:date="2021-07-30T22:23:56Z"/>
-        </w:rPr>
-      </w:pPr>
-      <w:ins w:id="15" w:author="Unknown Author" w:date="2021-07-30T22:23:56Z">
+          <w:ins w:id="75" w:author="Unknown Author" w:date="2021-07-30T22:23:56Z"/>
+        </w:rPr>
+      </w:pPr>
+      <w:ins w:id="71" w:author="Unknown Author" w:date="2021-07-30T22:23:56Z">
         <w:r>
           <w:rPr>
             <w:lang w:val="fr-CA"/>
@@ -4543,7 +5159,7 @@
         </w:r>
       </w:ins>
       <w:hyperlink r:id="rId9">
-        <w:ins w:id="16" w:author="Unknown Author" w:date="2021-07-30T22:23:56Z">
+        <w:ins w:id="72" w:author="Unknown Author" w:date="2021-07-30T22:23:56Z">
           <w:r>
             <w:rPr>
               <w:rStyle w:val="InternetLink"/>
@@ -4554,7 +5170,7 @@
           </w:r>
         </w:ins>
       </w:hyperlink>
-      <w:ins w:id="17" w:author="Unknown Author" w:date="2021-07-30T22:23:56Z">
+      <w:ins w:id="73" w:author="Unknown Author" w:date="2021-07-30T22:23:56Z">
         <w:r>
           <w:rPr>
             <w:rStyle w:val="InternetLink"/>
@@ -4564,7 +5180,7 @@
           <w:t xml:space="preserve">) </w:t>
         </w:r>
       </w:ins>
-      <w:ins w:id="18" w:author="Unknown Author" w:date="2021-07-30T22:23:56Z">
+      <w:ins w:id="74" w:author="Unknown Author" w:date="2021-07-30T22:23:56Z">
         <w:r>
           <w:rPr>
             <w:lang w:val="fr-CA"/>
@@ -4583,10 +5199,10 @@
         <w:suppressAutoHyphens w:val="true"/>
         <w:rPr>
           <w:rFonts w:ascii="Cousine" w:hAnsi="Cousine"/>
-          <w:ins w:id="21" w:author="Unknown Author" w:date="2021-07-30T22:23:56Z"/>
-        </w:rPr>
-      </w:pPr>
-      <w:ins w:id="20" w:author="Unknown Author" w:date="2021-07-30T22:23:56Z">
+          <w:ins w:id="77" w:author="Unknown Author" w:date="2021-07-30T22:23:56Z"/>
+        </w:rPr>
+      </w:pPr>
+      <w:ins w:id="76" w:author="Unknown Author" w:date="2021-07-30T22:23:56Z">
         <w:r>
           <w:rPr>
             <w:rFonts w:ascii="Cousine" w:hAnsi="Cousine"/>
@@ -4608,7 +5224,7 @@
           <w:lang w:val="fr-CA"/>
         </w:rPr>
       </w:pPr>
-      <w:ins w:id="22" w:author="Unknown Author" w:date="2021-07-30T22:23:56Z">
+      <w:ins w:id="78" w:author="Unknown Author" w:date="2021-07-30T22:23:56Z">
         <w:r>
           <w:rPr>
             <w:rFonts w:ascii="Cousine" w:hAnsi="Cousine"/>
@@ -4618,7 +5234,7 @@
         </w:r>
       </w:ins>
       <w:hyperlink r:id="rId10">
-        <w:ins w:id="23" w:author="Unknown Author" w:date="2021-07-30T22:23:56Z">
+        <w:ins w:id="79" w:author="Unknown Author" w:date="2021-07-30T22:23:56Z">
           <w:r>
             <w:rPr>
               <w:rStyle w:val="InternetLink"/>
@@ -4661,7 +5277,7 @@
           <w:lang w:val="fr-CA"/>
         </w:rPr>
       </w:pPr>
-      <w:ins w:id="24" w:author="Unknown Author" w:date="2021-07-30T23:36:49Z">
+      <w:ins w:id="80" w:author="Unknown Author" w:date="2021-07-30T23:36:49Z">
         <w:r>
           <w:rPr>
             <w:rFonts w:ascii="Cousine" w:hAnsi="Cousine"/>
@@ -4688,7 +5304,7 @@
         <w:suppressAutoHyphens w:val="true"/>
         <w:rPr>
           <w:lang w:val="fr-CA"/>
-          <w:ins w:id="30" w:author="Unknown Author" w:date="2021-07-30T23:38:05Z"/>
+          <w:ins w:id="86" w:author="Unknown Author" w:date="2021-07-30T23:38:05Z"/>
         </w:rPr>
       </w:pPr>
       <w:r>
@@ -4697,7 +5313,7 @@
         </w:rPr>
         <w:t xml:space="preserve">Placer le script de démarage </w:t>
       </w:r>
-      <w:ins w:id="25" w:author="Unknown Author" w:date="2021-07-30T22:46:57Z">
+      <w:ins w:id="81" w:author="Unknown Author" w:date="2021-07-30T22:46:57Z">
         <w:r>
           <w:rPr>
             <w:lang w:val="fr-CA"/>
@@ -4705,7 +5321,7 @@
           <w:t>alberti</w:t>
         </w:r>
       </w:ins>
-      <w:ins w:id="26" w:author="Unknown Author" w:date="2021-07-30T22:47:00Z">
+      <w:ins w:id="82" w:author="Unknown Author" w:date="2021-07-30T22:47:00Z">
         <w:r>
           <w:rPr>
             <w:lang w:val="fr-CA"/>
@@ -4713,7 +5329,7 @@
           <w:t>L</w:t>
         </w:r>
       </w:ins>
-      <w:del w:id="27" w:author="Unknown Author" w:date="2021-07-30T22:46:57Z">
+      <w:del w:id="83" w:author="Unknown Author" w:date="2021-07-30T22:46:57Z">
         <w:r>
           <w:rPr>
             <w:lang w:val="fr-CA"/>
@@ -4727,7 +5343,7 @@
         </w:rPr>
         <w:t>auncher</w:t>
       </w:r>
-      <w:del w:id="28" w:author="Unknown Author" w:date="2021-07-30T22:47:02Z">
+      <w:del w:id="84" w:author="Unknown Author" w:date="2021-07-30T22:47:02Z">
         <w:r>
           <w:rPr>
             <w:lang w:val="fr-CA"/>
@@ -4741,7 +5357,7 @@
         </w:rPr>
         <w:t xml:space="preserve">.sh dans /etc/init.d et le rendre exécutable </w:t>
       </w:r>
-      <w:ins w:id="29" w:author="Unknown Author" w:date="2021-07-30T23:02:11Z">
+      <w:ins w:id="85" w:author="Unknown Author" w:date="2021-07-30T23:02:11Z">
         <w:r>
           <w:rPr>
             <w:lang w:val="fr-CA"/>
@@ -4762,7 +5378,7 @@
           <w:lang w:val="fr-CA"/>
         </w:rPr>
       </w:pPr>
-      <w:ins w:id="31" w:author="Unknown Author" w:date="2021-07-30T23:38:05Z">
+      <w:ins w:id="87" w:author="Unknown Author" w:date="2021-07-30T23:38:05Z">
         <w:r>
           <w:rPr>
             <w:rFonts w:ascii="Cousine" w:hAnsi="Cousine"/>
@@ -4791,7 +5407,7 @@
         </w:rPr>
         <w:t>sudo mv /home/pi/</w:t>
       </w:r>
-      <w:ins w:id="32" w:author="Unknown Author" w:date="2021-07-30T22:39:06Z">
+      <w:ins w:id="88" w:author="Unknown Author" w:date="2021-07-30T22:39:06Z">
         <w:r>
           <w:rPr>
             <w:rFonts w:ascii="Cousine" w:hAnsi="Cousine"/>
@@ -4800,7 +5416,7 @@
           <w:t>Al</w:t>
         </w:r>
       </w:ins>
-      <w:del w:id="33" w:author="Unknown Author" w:date="2021-07-30T22:39:06Z">
+      <w:del w:id="89" w:author="Unknown Author" w:date="2021-07-30T22:39:06Z">
         <w:r>
           <w:rPr>
             <w:rFonts w:ascii="Cousine" w:hAnsi="Cousine"/>
@@ -4816,7 +5432,7 @@
         </w:rPr>
         <w:t>berti/</w:t>
       </w:r>
-      <w:ins w:id="34" w:author="Unknown Author" w:date="2021-07-30T22:47:05Z">
+      <w:ins w:id="90" w:author="Unknown Author" w:date="2021-07-30T22:47:05Z">
         <w:r>
           <w:rPr>
             <w:rFonts w:ascii="Cousine" w:hAnsi="Cousine"/>
@@ -4825,7 +5441,7 @@
           <w:t>albertiL</w:t>
         </w:r>
       </w:ins>
-      <w:del w:id="35" w:author="Unknown Author" w:date="2021-07-30T22:47:07Z">
+      <w:del w:id="91" w:author="Unknown Author" w:date="2021-07-30T22:47:07Z">
         <w:r>
           <w:rPr>
             <w:rFonts w:ascii="Cousine" w:hAnsi="Cousine"/>
@@ -4834,7 +5450,7 @@
           <w:delText>lau</w:delText>
         </w:r>
       </w:del>
-      <w:ins w:id="36" w:author="Unknown Author" w:date="2021-07-30T22:47:08Z">
+      <w:ins w:id="92" w:author="Unknown Author" w:date="2021-07-30T22:47:08Z">
         <w:r>
           <w:rPr>
             <w:rFonts w:ascii="Cousine" w:hAnsi="Cousine"/>
@@ -4850,7 +5466,7 @@
         </w:rPr>
         <w:t>ncher</w:t>
       </w:r>
-      <w:del w:id="37" w:author="Unknown Author" w:date="2021-07-30T22:47:11Z">
+      <w:del w:id="93" w:author="Unknown Author" w:date="2021-07-30T22:47:11Z">
         <w:r>
           <w:rPr>
             <w:rFonts w:ascii="Cousine" w:hAnsi="Cousine"/>
@@ -4866,7 +5482,7 @@
         </w:rPr>
         <w:t>.sh</w:t>
       </w:r>
-      <w:ins w:id="38" w:author="Unknown Author" w:date="2021-07-30T22:40:32Z">
+      <w:ins w:id="94" w:author="Unknown Author" w:date="2021-07-30T22:40:32Z">
         <w:r>
           <w:rPr>
             <w:rFonts w:ascii="Cousine" w:hAnsi="Cousine"/>
@@ -4886,7 +5502,7 @@
         <w:suppressAutoHyphens w:val="true"/>
         <w:rPr>
           <w:rFonts w:ascii="Cousine" w:hAnsi="Cousine"/>
-          <w:ins w:id="43" w:author="Unknown Author" w:date="2021-07-30T22:56:56Z"/>
+          <w:ins w:id="99" w:author="Unknown Author" w:date="2021-07-30T22:56:56Z"/>
         </w:rPr>
       </w:pPr>
       <w:r>
@@ -4896,7 +5512,7 @@
         </w:rPr>
         <w:t>sudo chmod a+x /etc/init.d/</w:t>
       </w:r>
-      <w:ins w:id="39" w:author="Unknown Author" w:date="2021-07-30T22:47:15Z">
+      <w:ins w:id="95" w:author="Unknown Author" w:date="2021-07-30T22:47:15Z">
         <w:r>
           <w:rPr>
             <w:rFonts w:ascii="Cousine" w:hAnsi="Cousine"/>
@@ -4905,7 +5521,7 @@
           <w:t>alberti</w:t>
         </w:r>
       </w:ins>
-      <w:ins w:id="40" w:author="Unknown Author" w:date="2021-07-30T23:02:22Z">
+      <w:ins w:id="96" w:author="Unknown Author" w:date="2021-07-30T23:02:22Z">
         <w:r>
           <w:rPr>
             <w:rFonts w:ascii="Cousine" w:hAnsi="Cousine"/>
@@ -4914,7 +5530,7 @@
           <w:t>L</w:t>
         </w:r>
       </w:ins>
-      <w:del w:id="41" w:author="Unknown Author" w:date="2021-07-30T23:02:21Z">
+      <w:del w:id="97" w:author="Unknown Author" w:date="2021-07-30T23:02:21Z">
         <w:r>
           <w:rPr>
             <w:rFonts w:ascii="Cousine" w:hAnsi="Cousine"/>
@@ -4930,7 +5546,7 @@
         </w:rPr>
         <w:t>auncher</w:t>
       </w:r>
-      <w:del w:id="42" w:author="Unknown Author" w:date="2021-07-30T22:47:13Z">
+      <w:del w:id="98" w:author="Unknown Author" w:date="2021-07-30T22:47:13Z">
         <w:r>
           <w:rPr>
             <w:rFonts w:ascii="Cousine" w:hAnsi="Cousine"/>
@@ -4957,10 +5573,10 @@
         <w:suppressAutoHyphens w:val="true"/>
         <w:rPr>
           <w:rFonts w:ascii="Cousine" w:hAnsi="Cousine"/>
-          <w:del w:id="46" w:author="Unknown Author" w:date="2021-07-30T22:53:36Z"/>
-        </w:rPr>
-      </w:pPr>
-      <w:ins w:id="44" w:author="Unknown Author" w:date="2021-07-30T22:56:56Z">
+          <w:del w:id="102" w:author="Unknown Author" w:date="2021-07-30T22:53:36Z"/>
+        </w:rPr>
+      </w:pPr>
+      <w:ins w:id="100" w:author="Unknown Author" w:date="2021-07-30T22:56:56Z">
         <w:r>
           <w:rPr>
             <w:rFonts w:ascii="Cousine" w:hAnsi="Cousine"/>
@@ -4969,7 +5585,7 @@
           <w:t xml:space="preserve">sudo </w:t>
         </w:r>
       </w:ins>
-      <w:ins w:id="45" w:author="Unknown Author" w:date="2021-07-30T22:57:00Z">
+      <w:ins w:id="101" w:author="Unknown Author" w:date="2021-07-30T22:57:00Z">
         <w:r>
           <w:rPr>
             <w:rFonts w:ascii="Cousine" w:hAnsi="Cousine"/>
@@ -4995,10 +5611,10 @@
         <w:jc w:val="left"/>
         <w:rPr>
           <w:rFonts w:ascii="Cousine" w:hAnsi="Cousine"/>
-          <w:del w:id="48" w:author="Unknown Author" w:date="2021-07-30T22:53:36Z"/>
-        </w:rPr>
-      </w:pPr>
-      <w:del w:id="47" w:author="Unknown Author" w:date="2021-07-30T22:53:36Z">
+          <w:del w:id="104" w:author="Unknown Author" w:date="2021-07-30T22:53:36Z"/>
+        </w:rPr>
+      </w:pPr>
+      <w:del w:id="103" w:author="Unknown Author" w:date="2021-07-30T22:53:36Z">
         <w:r>
           <w:rPr>
             <w:lang w:val="fr-CA"/>
@@ -5025,7 +5641,7 @@
           <w:rFonts w:ascii="Cousine" w:hAnsi="Cousine"/>
         </w:rPr>
       </w:pPr>
-      <w:del w:id="49" w:author="Unknown Author" w:date="2021-07-30T22:53:36Z">
+      <w:del w:id="105" w:author="Unknown Author" w:date="2021-07-30T22:53:36Z">
         <w:r>
           <w:rPr>
             <w:rFonts w:ascii="Cousine" w:hAnsi="Cousine"/>
@@ -5109,7 +5725,7 @@
         </w:rPr>
         <w:t xml:space="preserve">Définir les adresses </w:t>
       </w:r>
-      <w:del w:id="50" w:author="Unknown Author" w:date="2021-07-30T23:02:40Z">
+      <w:del w:id="106" w:author="Unknown Author" w:date="2021-07-30T23:02:40Z">
         <w:r>
           <w:rPr>
             <w:rFonts w:eastAsia="Times New Roman" w:cs="Times New Roman"/>
@@ -5120,7 +5736,7 @@
           <w:delText>i2c</w:delText>
         </w:r>
       </w:del>
-      <w:ins w:id="51" w:author="Unknown Author" w:date="2021-07-30T23:02:40Z">
+      <w:ins w:id="107" w:author="Unknown Author" w:date="2021-07-30T23:02:40Z">
         <w:r>
           <w:rPr>
             <w:rFonts w:eastAsia="Times New Roman" w:cs="Times New Roman"/>
@@ -5140,7 +5756,7 @@
         </w:rPr>
         <w:t xml:space="preserve"> et </w:t>
       </w:r>
-      <w:del w:id="52" w:author="Unknown Author" w:date="2021-07-30T23:02:43Z">
+      <w:del w:id="108" w:author="Unknown Author" w:date="2021-07-30T23:02:43Z">
         <w:r>
           <w:rPr>
             <w:rFonts w:eastAsia="Times New Roman" w:cs="Times New Roman"/>
@@ -5151,7 +5767,7 @@
           <w:delText>gpio</w:delText>
         </w:r>
       </w:del>
-      <w:ins w:id="53" w:author="Unknown Author" w:date="2021-07-30T23:02:43Z">
+      <w:ins w:id="109" w:author="Unknown Author" w:date="2021-07-30T23:02:43Z">
         <w:r>
           <w:rPr>
             <w:rFonts w:eastAsia="Times New Roman" w:cs="Times New Roman"/>
@@ -5171,7 +5787,7 @@
         </w:rPr>
         <w:t xml:space="preserve"> pour correspondre </w:t>
       </w:r>
-      <w:ins w:id="54" w:author="Unknown Author" w:date="2021-07-30T23:03:02Z">
+      <w:ins w:id="110" w:author="Unknown Author" w:date="2021-07-30T23:03:02Z">
         <w:r>
           <w:rPr>
             <w:rFonts w:eastAsia="Times New Roman" w:cs="Times New Roman"/>
@@ -5182,7 +5798,7 @@
           <w:t>aux connexions</w:t>
         </w:r>
       </w:ins>
-      <w:del w:id="55" w:author="Unknown Author" w:date="2021-07-30T23:02:59Z">
+      <w:del w:id="111" w:author="Unknown Author" w:date="2021-07-30T23:02:59Z">
         <w:r>
           <w:rPr>
             <w:rFonts w:eastAsia="Times New Roman" w:cs="Times New Roman"/>
@@ -5193,7 +5809,7 @@
           <w:delText>au système </w:delText>
         </w:r>
       </w:del>
-      <w:ins w:id="56" w:author="Unknown Author" w:date="2021-07-30T23:03:00Z">
+      <w:ins w:id="112" w:author="Unknown Author" w:date="2021-07-30T23:03:00Z">
         <w:r>
           <w:rPr>
             <w:rFonts w:eastAsia="Times New Roman" w:cs="Times New Roman"/>
@@ -5204,7 +5820,7 @@
           <w:t xml:space="preserve"> de l</w:t>
         </w:r>
       </w:ins>
-      <w:ins w:id="57" w:author="Unknown Author" w:date="2021-07-30T23:03:00Z">
+      <w:ins w:id="113" w:author="Unknown Author" w:date="2021-07-30T23:03:00Z">
         <w:r>
           <w:rPr>
             <w:rFonts w:eastAsia="Times New Roman" w:cs="Times New Roman"/>
@@ -5217,7 +5833,7 @@
           <w:t>’appareil</w:t>
         </w:r>
       </w:ins>
-      <w:ins w:id="58" w:author="Unknown Author" w:date="2021-07-30T23:03:00Z">
+      <w:ins w:id="114" w:author="Unknown Author" w:date="2021-07-30T23:03:00Z">
         <w:r>
           <w:rPr>
             <w:rFonts w:eastAsia="Times New Roman" w:cs="Times New Roman"/>
@@ -5551,7 +6167,7 @@
           <w:sz w:val="20"/>
           <w:szCs w:val="24"/>
           <w:lang w:val="fr-CA"/>
-          <w:ins w:id="59" w:author="Unknown Author" w:date="2021-07-30T22:53:38Z"/>
+          <w:ins w:id="115" w:author="Unknown Author" w:date="2021-07-30T22:53:38Z"/>
         </w:rPr>
       </w:pPr>
       <w:r>
@@ -5574,10 +6190,10 @@
         <w:suppressAutoHyphens w:val="true"/>
         <w:rPr>
           <w:lang w:val="fr-CA"/>
-          <w:ins w:id="61" w:author="Unknown Author" w:date="2021-07-30T22:53:38Z"/>
-        </w:rPr>
-      </w:pPr>
-      <w:ins w:id="60" w:author="Unknown Author" w:date="2021-07-30T22:53:38Z">
+          <w:ins w:id="117" w:author="Unknown Author" w:date="2021-07-30T22:53:38Z"/>
+        </w:rPr>
+      </w:pPr>
+      <w:ins w:id="116" w:author="Unknown Author" w:date="2021-07-30T22:53:38Z">
         <w:r>
           <w:rPr>
             <w:lang w:val="fr-CA"/>
@@ -5598,7 +6214,7 @@
           <w:rFonts w:ascii="Cousine" w:hAnsi="Cousine"/>
         </w:rPr>
       </w:pPr>
-      <w:ins w:id="62" w:author="Unknown Author" w:date="2021-07-30T22:53:38Z">
+      <w:ins w:id="118" w:author="Unknown Author" w:date="2021-07-30T22:53:38Z">
         <w:r>
           <w:rPr>
             <w:rFonts w:eastAsia="Times New Roman" w:cs="Times New Roman" w:ascii="Cousine" w:hAnsi="Cousine"/>
@@ -5760,7 +6376,7 @@
         <w:pStyle w:val="Normal"/>
         <w:rPr>
           <w:lang w:val="fr-CA"/>
-          <w:ins w:id="63" w:author="Unknown Author" w:date="2021-07-30T21:21:10Z"/>
+          <w:ins w:id="119" w:author="Unknown Author" w:date="2021-07-30T21:21:10Z"/>
         </w:rPr>
       </w:pPr>
       <w:r>
@@ -5782,10 +6398,10 @@
         <w:pStyle w:val="Normal"/>
         <w:rPr>
           <w:u w:val="none"/>
-          <w:ins w:id="65" w:author="Unknown Author" w:date="2021-07-30T21:21:10Z"/>
-        </w:rPr>
-      </w:pPr>
-      <w:ins w:id="64" w:author="Unknown Author" w:date="2021-07-30T21:21:10Z">
+          <w:ins w:id="121" w:author="Unknown Author" w:date="2021-07-30T21:21:10Z"/>
+        </w:rPr>
+      </w:pPr>
+      <w:ins w:id="120" w:author="Unknown Author" w:date="2021-07-30T21:21:10Z">
         <w:r>
           <w:rPr>
             <w:u w:val="none"/>
@@ -5811,10 +6427,10 @@
           <w:szCs w:val="24"/>
           <w:u w:val="none"/>
           <w:lang w:val="fr-CA" w:eastAsia="en-US" w:bidi="ar-SA"/>
-          <w:del w:id="67" w:author="Unknown Author" w:date="2021-07-30T21:20:55Z"/>
-        </w:rPr>
-      </w:pPr>
-      <w:ins w:id="66" w:author="Unknown Author" w:date="2021-07-30T21:21:10Z">
+          <w:del w:id="123" w:author="Unknown Author" w:date="2021-07-30T21:20:55Z"/>
+        </w:rPr>
+      </w:pPr>
+      <w:ins w:id="122" w:author="Unknown Author" w:date="2021-07-30T21:21:10Z">
         <w:r>
           <w:rPr>
             <w:rStyle w:val="InternetLink"/>
@@ -5841,10 +6457,10 @@
         <w:rPr>
           <w:u w:val="none"/>
           <w:lang w:val="fr-CA"/>
-          <w:del w:id="69" w:author="Unknown Author" w:date="2021-07-30T21:20:55Z"/>
-        </w:rPr>
-      </w:pPr>
-      <w:del w:id="68" w:author="Unknown Author" w:date="2021-07-30T21:20:55Z">
+          <w:del w:id="125" w:author="Unknown Author" w:date="2021-07-30T21:20:55Z"/>
+        </w:rPr>
+      </w:pPr>
+      <w:del w:id="124" w:author="Unknown Author" w:date="2021-07-30T21:20:55Z">
         <w:r>
           <w:rPr>
             <w:u w:val="none"/>
@@ -5871,10 +6487,10 @@
           <w:szCs w:val="24"/>
           <w:u w:val="none"/>
           <w:lang w:val="fr-CA" w:eastAsia="en-US" w:bidi="ar-SA"/>
-          <w:del w:id="72" w:author="Unknown Author" w:date="2021-07-30T21:21:46Z"/>
-        </w:rPr>
-      </w:pPr>
-      <w:del w:id="70" w:author="Unknown Author" w:date="2021-07-30T21:20:55Z">
+          <w:del w:id="128" w:author="Unknown Author" w:date="2021-07-30T21:21:46Z"/>
+        </w:rPr>
+      </w:pPr>
+      <w:del w:id="126" w:author="Unknown Author" w:date="2021-07-30T21:20:55Z">
         <w:r>
           <w:rPr>
             <w:rFonts w:eastAsia="Times New Roman" w:cs="Times New Roman"/>
@@ -5888,7 +6504,7 @@
           <w:delText>Ac</w:delText>
         </w:r>
       </w:del>
-      <w:del w:id="71" w:author="Unknown Author" w:date="2021-07-30T21:20:55Z">
+      <w:del w:id="127" w:author="Unknown Author" w:date="2021-07-30T21:20:55Z">
         <w:r>
           <w:rPr>
             <w:rFonts w:eastAsia="Times New Roman" w:cs="Times New Roman"/>
@@ -5912,7 +6528,7 @@
         <w:pStyle w:val="Normal"/>
         <w:rPr/>
       </w:pPr>
-      <w:ins w:id="73" w:author="Unknown Author" w:date="2021-07-30T21:25:09Z">
+      <w:ins w:id="129" w:author="Unknown Author" w:date="2021-07-30T21:25:09Z">
         <w:r>
           <w:rPr>
             <w:rFonts w:eastAsia="Times New Roman" w:cs="Times New Roman"/>
@@ -5926,7 +6542,7 @@
           <w:t>C</w:t>
         </w:r>
       </w:ins>
-      <w:ins w:id="74" w:author="Unknown Author" w:date="2021-07-30T21:24:54Z">
+      <w:ins w:id="130" w:author="Unknown Author" w:date="2021-07-30T21:24:54Z">
         <w:r>
           <w:rPr>
             <w:rFonts w:eastAsia="Times New Roman" w:cs="Times New Roman"/>
@@ -5940,7 +6556,7 @@
           <w:t xml:space="preserve"> </w:t>
         </w:r>
       </w:ins>
-      <w:ins w:id="75" w:author="Unknown Author" w:date="2021-07-30T23:49:01Z">
+      <w:ins w:id="131" w:author="Unknown Author" w:date="2021-07-30T23:49:01Z">
         <w:r>
           <w:rPr>
             <w:rStyle w:val="InternetLink"/>
@@ -6033,7 +6649,7 @@
       <w:rPr>
         <w:lang w:val="fr-CA"/>
       </w:rPr>
-      <w:t>9</w:t>
+      <w:t>10</w:t>
     </w:r>
     <w:r>
       <w:rPr>
@@ -7075,6 +7691,13 @@
     <w:name w:val="Line Numbering"/>
     <w:rPr/>
   </w:style>
+  <w:style w:type="character" w:styleId="SourceText">
+    <w:name w:val="Source Text"/>
+    <w:qFormat/>
+    <w:rPr>
+      <w:rFonts w:ascii="Liberation Mono" w:hAnsi="Liberation Mono" w:eastAsia="Liberation Mono" w:cs="Liberation Mono"/>
+    </w:rPr>
+  </w:style>
   <w:style w:type="paragraph" w:styleId="Heading">
     <w:name w:val="Heading"/>
     <w:basedOn w:val="Normal"/>
@@ -7271,6 +7894,19 @@
       <w:ind w:left="200" w:hanging="0"/>
     </w:pPr>
     <w:rPr/>
+  </w:style>
+  <w:style w:type="paragraph" w:styleId="PreformattedText">
+    <w:name w:val="Preformatted Text"/>
+    <w:basedOn w:val="Normal"/>
+    <w:qFormat/>
+    <w:pPr>
+      <w:spacing w:before="0" w:after="0"/>
+    </w:pPr>
+    <w:rPr>
+      <w:rFonts w:ascii="Liberation Mono" w:hAnsi="Liberation Mono" w:eastAsia="Liberation Mono" w:cs="Liberation Mono"/>
+      <w:sz w:val="20"/>
+      <w:szCs w:val="20"/>
+    </w:rPr>
   </w:style>
   <w:style w:type="numbering" w:styleId="NoList" w:default="1">
     <w:name w:val="No List"/>

</xml_diff>